<commit_message>
comments per day task done
Script for data visualization added
Word document updated
</commit_message>
<xml_diff>
--- a/data info.docx
+++ b/data info.docx
@@ -12,41 +12,64 @@
         <w:rPr>
           <w:lang w:val="en-US"/>
         </w:rPr>
-        <w:t xml:space="preserve">Subreddit: </w:t>
-      </w:r>
-      <w:proofErr w:type="spellStart"/>
-      <w:r>
-        <w:rPr>
-          <w:lang w:val="en-US"/>
-        </w:rPr>
-        <w:t>wallstreetbets</w:t>
-      </w:r>
-      <w:proofErr w:type="spellEnd"/>
-      <w:r>
-        <w:rPr>
-          <w:lang w:val="en-US"/>
-        </w:rPr>
-        <w:t>, it was the top 1 at 24/4/2022</w:t>
-      </w:r>
-    </w:p>
-    <w:p>
-      <w:pPr>
-        <w:rPr>
-          <w:lang w:val="en-US"/>
-        </w:rPr>
-      </w:pPr>
-    </w:p>
-    <w:p>
-      <w:pPr>
-        <w:rPr>
-          <w:lang w:val="en-US"/>
-        </w:rPr>
-      </w:pPr>
-      <w:r>
-        <w:rPr>
-          <w:lang w:val="en-US"/>
-        </w:rPr>
-        <w:t>Data collected at 4/5/2022</w:t>
+        <w:t>Subreddit: wallstreetbets, it was the top 1 at 24/4/2022</w:t>
+      </w:r>
+    </w:p>
+    <w:p>
+      <w:pPr>
+        <w:rPr>
+          <w:lang w:val="en-US"/>
+        </w:rPr>
+      </w:pPr>
+    </w:p>
+    <w:p>
+      <w:pPr>
+        <w:rPr>
+          <w:lang w:val="en-US"/>
+        </w:rPr>
+      </w:pPr>
+      <w:r>
+        <w:rPr>
+          <w:lang w:val="en-US"/>
+        </w:rPr>
+        <w:t xml:space="preserve">Data collected at </w:t>
+      </w:r>
+      <w:r>
+        <w:rPr>
+          <w:lang w:val="en-US"/>
+        </w:rPr>
+        <w:t>5</w:t>
+      </w:r>
+      <w:r>
+        <w:rPr>
+          <w:lang w:val="en-US"/>
+        </w:rPr>
+        <w:t>/5/2022</w:t>
+      </w:r>
+    </w:p>
+    <w:p>
+      <w:pPr>
+        <w:rPr>
+          <w:lang w:val="en-US"/>
+        </w:rPr>
+      </w:pPr>
+      <w:r>
+        <w:rPr>
+          <w:lang w:val="en-US"/>
+        </w:rPr>
+        <w:t xml:space="preserve">For each post, we collected all the subcomments of the first </w:t>
+      </w:r>
+      <w:r>
+        <w:rPr>
+          <w:lang w:val="en-US"/>
+        </w:rPr>
+        <w:t>at most</w:t>
+      </w:r>
+      <w:r>
+        <w:rPr>
+          <w:lang w:val="en-US"/>
+        </w:rPr>
+        <w:t xml:space="preserve"> 3000 level 0 comments</w:t>
       </w:r>
     </w:p>
     <w:p>
@@ -293,6 +316,7 @@
         <w:rPr>
           <w:lang w:val="en-US"/>
         </w:rPr>
+        <w:lastRenderedPageBreak/>
         <w:t>Whole graph</w:t>
       </w:r>
     </w:p>
@@ -307,7 +331,6 @@
           <w:noProof/>
           <w:lang w:val="en-US"/>
         </w:rPr>
-        <w:lastRenderedPageBreak/>
         <w:drawing>
           <wp:inline distT="0" distB="0" distL="0" distR="0" wp14:anchorId="727BDE57" wp14:editId="17E2E788">
             <wp:extent cx="5729605" cy="4294505"/>
@@ -466,6 +489,7 @@
         <w:rPr>
           <w:lang w:val="en-US"/>
         </w:rPr>
+        <w:lastRenderedPageBreak/>
         <w:t>Some importa</w:t>
       </w:r>
       <w:r>
@@ -486,7 +510,6 @@
           <w:noProof/>
           <w:lang w:val="en-US"/>
         </w:rPr>
-        <w:lastRenderedPageBreak/>
         <w:drawing>
           <wp:inline distT="0" distB="0" distL="0" distR="0" wp14:anchorId="5DCA1207" wp14:editId="365D6399">
             <wp:extent cx="5731510" cy="3728085"/>
@@ -2293,6 +2316,793 @@
                     <a:xfrm>
                       <a:off x="0" y="0"/>
                       <a:ext cx="3877216" cy="2095792"/>
+                    </a:xfrm>
+                    <a:prstGeom prst="rect">
+                      <a:avLst/>
+                    </a:prstGeom>
+                  </pic:spPr>
+                </pic:pic>
+              </a:graphicData>
+            </a:graphic>
+          </wp:inline>
+        </w:drawing>
+      </w:r>
+    </w:p>
+    <w:p>
+      <w:pPr>
+        <w:jc w:val="center"/>
+        <w:rPr>
+          <w:lang w:val="en-US"/>
+        </w:rPr>
+      </w:pPr>
+    </w:p>
+    <w:p>
+      <w:pPr>
+        <w:jc w:val="center"/>
+        <w:rPr>
+          <w:lang w:val="en-US"/>
+        </w:rPr>
+      </w:pPr>
+    </w:p>
+    <w:p>
+      <w:pPr>
+        <w:jc w:val="center"/>
+        <w:rPr>
+          <w:lang w:val="en-US"/>
+        </w:rPr>
+      </w:pPr>
+      <w:r>
+        <w:rPr>
+          <w:noProof/>
+          <w:lang w:val="en-US"/>
+        </w:rPr>
+        <w:drawing>
+          <wp:inline distT="0" distB="0" distL="0" distR="0" wp14:anchorId="53A919DF" wp14:editId="7BF77BE1">
+            <wp:extent cx="5731510" cy="3554730"/>
+            <wp:effectExtent l="0" t="0" r="2540" b="7620"/>
+            <wp:docPr id="22" name="Picture 22" descr="Text, chat or text message&#10;&#10;Description automatically generated with medium confidence"/>
+            <wp:cNvGraphicFramePr>
+              <a:graphicFrameLocks xmlns:a="http://schemas.openxmlformats.org/drawingml/2006/main" noChangeAspect="1"/>
+            </wp:cNvGraphicFramePr>
+            <a:graphic xmlns:a="http://schemas.openxmlformats.org/drawingml/2006/main">
+              <a:graphicData uri="http://schemas.openxmlformats.org/drawingml/2006/picture">
+                <pic:pic xmlns:pic="http://schemas.openxmlformats.org/drawingml/2006/picture">
+                  <pic:nvPicPr>
+                    <pic:cNvPr id="22" name="Picture 22" descr="Text, chat or text message&#10;&#10;Description automatically generated with medium confidence"/>
+                    <pic:cNvPicPr/>
+                  </pic:nvPicPr>
+                  <pic:blipFill>
+                    <a:blip r:embed="rId28"/>
+                    <a:stretch>
+                      <a:fillRect/>
+                    </a:stretch>
+                  </pic:blipFill>
+                  <pic:spPr>
+                    <a:xfrm>
+                      <a:off x="0" y="0"/>
+                      <a:ext cx="5731510" cy="3554730"/>
+                    </a:xfrm>
+                    <a:prstGeom prst="rect">
+                      <a:avLst/>
+                    </a:prstGeom>
+                  </pic:spPr>
+                </pic:pic>
+              </a:graphicData>
+            </a:graphic>
+          </wp:inline>
+        </w:drawing>
+      </w:r>
+    </w:p>
+    <w:p>
+      <w:pPr>
+        <w:jc w:val="center"/>
+        <w:rPr>
+          <w:lang w:val="en-US"/>
+        </w:rPr>
+      </w:pPr>
+    </w:p>
+    <w:p>
+      <w:pPr>
+        <w:jc w:val="center"/>
+        <w:rPr>
+          <w:lang w:val="en-US"/>
+        </w:rPr>
+      </w:pPr>
+    </w:p>
+    <w:p>
+      <w:pPr>
+        <w:jc w:val="center"/>
+        <w:rPr>
+          <w:lang w:val="en-US"/>
+        </w:rPr>
+      </w:pPr>
+      <w:r>
+        <w:rPr>
+          <w:noProof/>
+          <w:lang w:val="en-US"/>
+        </w:rPr>
+        <w:lastRenderedPageBreak/>
+        <w:drawing>
+          <wp:inline distT="0" distB="0" distL="0" distR="0" wp14:anchorId="46458859" wp14:editId="729933D4">
+            <wp:extent cx="5731510" cy="3864610"/>
+            <wp:effectExtent l="0" t="0" r="2540" b="2540"/>
+            <wp:docPr id="23" name="Picture 23" descr="Graphical user interface, text, application, chat or text message&#10;&#10;Description automatically generated"/>
+            <wp:cNvGraphicFramePr>
+              <a:graphicFrameLocks xmlns:a="http://schemas.openxmlformats.org/drawingml/2006/main" noChangeAspect="1"/>
+            </wp:cNvGraphicFramePr>
+            <a:graphic xmlns:a="http://schemas.openxmlformats.org/drawingml/2006/main">
+              <a:graphicData uri="http://schemas.openxmlformats.org/drawingml/2006/picture">
+                <pic:pic xmlns:pic="http://schemas.openxmlformats.org/drawingml/2006/picture">
+                  <pic:nvPicPr>
+                    <pic:cNvPr id="23" name="Picture 23" descr="Graphical user interface, text, application, chat or text message&#10;&#10;Description automatically generated"/>
+                    <pic:cNvPicPr/>
+                  </pic:nvPicPr>
+                  <pic:blipFill>
+                    <a:blip r:embed="rId29"/>
+                    <a:stretch>
+                      <a:fillRect/>
+                    </a:stretch>
+                  </pic:blipFill>
+                  <pic:spPr>
+                    <a:xfrm>
+                      <a:off x="0" y="0"/>
+                      <a:ext cx="5731510" cy="3864610"/>
+                    </a:xfrm>
+                    <a:prstGeom prst="rect">
+                      <a:avLst/>
+                    </a:prstGeom>
+                  </pic:spPr>
+                </pic:pic>
+              </a:graphicData>
+            </a:graphic>
+          </wp:inline>
+        </w:drawing>
+      </w:r>
+    </w:p>
+    <w:p>
+      <w:pPr>
+        <w:jc w:val="center"/>
+        <w:rPr>
+          <w:lang w:val="en-US"/>
+        </w:rPr>
+      </w:pPr>
+    </w:p>
+    <w:p>
+      <w:pPr>
+        <w:jc w:val="center"/>
+        <w:rPr>
+          <w:lang w:val="en-US"/>
+        </w:rPr>
+      </w:pPr>
+    </w:p>
+    <w:p>
+      <w:pPr>
+        <w:jc w:val="center"/>
+        <w:rPr>
+          <w:lang w:val="en-US"/>
+        </w:rPr>
+      </w:pPr>
+    </w:p>
+    <w:p>
+      <w:pPr>
+        <w:jc w:val="center"/>
+        <w:rPr>
+          <w:lang w:val="en-US"/>
+        </w:rPr>
+      </w:pPr>
+    </w:p>
+    <w:p>
+      <w:pPr>
+        <w:jc w:val="center"/>
+        <w:rPr>
+          <w:lang w:val="en-US"/>
+        </w:rPr>
+      </w:pPr>
+    </w:p>
+    <w:p>
+      <w:pPr>
+        <w:jc w:val="center"/>
+        <w:rPr>
+          <w:lang w:val="en-US"/>
+        </w:rPr>
+      </w:pPr>
+    </w:p>
+    <w:p>
+      <w:pPr>
+        <w:jc w:val="center"/>
+        <w:rPr>
+          <w:lang w:val="en-US"/>
+        </w:rPr>
+      </w:pPr>
+    </w:p>
+    <w:p>
+      <w:pPr>
+        <w:jc w:val="center"/>
+        <w:rPr>
+          <w:lang w:val="en-US"/>
+        </w:rPr>
+      </w:pPr>
+    </w:p>
+    <w:p>
+      <w:pPr>
+        <w:jc w:val="center"/>
+        <w:rPr>
+          <w:lang w:val="en-US"/>
+        </w:rPr>
+      </w:pPr>
+    </w:p>
+    <w:p>
+      <w:pPr>
+        <w:jc w:val="center"/>
+        <w:rPr>
+          <w:lang w:val="en-US"/>
+        </w:rPr>
+      </w:pPr>
+    </w:p>
+    <w:p>
+      <w:pPr>
+        <w:jc w:val="center"/>
+        <w:rPr>
+          <w:lang w:val="en-US"/>
+        </w:rPr>
+      </w:pPr>
+    </w:p>
+    <w:p>
+      <w:pPr>
+        <w:jc w:val="center"/>
+        <w:rPr>
+          <w:lang w:val="en-US"/>
+        </w:rPr>
+      </w:pPr>
+    </w:p>
+    <w:p>
+      <w:pPr>
+        <w:jc w:val="center"/>
+        <w:rPr>
+          <w:lang w:val="en-US"/>
+        </w:rPr>
+      </w:pPr>
+    </w:p>
+    <w:p>
+      <w:pPr>
+        <w:jc w:val="center"/>
+        <w:rPr>
+          <w:lang w:val="en-US"/>
+        </w:rPr>
+      </w:pPr>
+    </w:p>
+    <w:p>
+      <w:pPr>
+        <w:jc w:val="center"/>
+        <w:rPr>
+          <w:lang w:val="en-US"/>
+        </w:rPr>
+      </w:pPr>
+    </w:p>
+    <w:p>
+      <w:pPr>
+        <w:jc w:val="center"/>
+        <w:rPr>
+          <w:lang w:val="en-US"/>
+        </w:rPr>
+      </w:pPr>
+    </w:p>
+    <w:p>
+      <w:pPr>
+        <w:jc w:val="center"/>
+        <w:rPr>
+          <w:lang w:val="en-US"/>
+        </w:rPr>
+      </w:pPr>
+    </w:p>
+    <w:p>
+      <w:pPr>
+        <w:jc w:val="center"/>
+        <w:rPr>
+          <w:lang w:val="en-US"/>
+        </w:rPr>
+      </w:pPr>
+      <w:r>
+        <w:rPr>
+          <w:lang w:val="en-US"/>
+        </w:rPr>
+        <w:lastRenderedPageBreak/>
+        <w:t>COMMENTS</w:t>
+      </w:r>
+      <w:r>
+        <w:rPr>
+          <w:lang w:val="en-US"/>
+        </w:rPr>
+        <w:t xml:space="preserve"> PER DAY</w:t>
+      </w:r>
+      <w:r>
+        <w:rPr>
+          <w:lang w:val="en-US"/>
+        </w:rPr>
+        <w:t>.</w:t>
+      </w:r>
+    </w:p>
+    <w:p>
+      <w:pPr>
+        <w:jc w:val="center"/>
+        <w:rPr>
+          <w:lang w:val="en-US"/>
+        </w:rPr>
+      </w:pPr>
+    </w:p>
+    <w:p>
+      <w:pPr>
+        <w:jc w:val="center"/>
+        <w:rPr>
+          <w:lang w:val="en-US"/>
+        </w:rPr>
+      </w:pPr>
+      <w:r>
+        <w:rPr>
+          <w:lang w:val="en-US"/>
+        </w:rPr>
+        <w:t>THE FIRST DATE IS THE CREATION DATE OF THE POST</w:t>
+      </w:r>
+    </w:p>
+    <w:p>
+      <w:pPr>
+        <w:jc w:val="center"/>
+        <w:rPr>
+          <w:lang w:val="en-US"/>
+        </w:rPr>
+      </w:pPr>
+      <w:r>
+        <w:rPr>
+          <w:lang w:val="en-US"/>
+        </w:rPr>
+        <w:t xml:space="preserve">THE LAST DATE </w:t>
+      </w:r>
+      <w:r>
+        <w:rPr>
+          <w:lang w:val="en-US"/>
+        </w:rPr>
+        <w:t xml:space="preserve">IS THE DATE OF THE LATEST </w:t>
+      </w:r>
+      <w:r>
+        <w:rPr>
+          <w:lang w:val="en-US"/>
+        </w:rPr>
+        <w:t>COMMENT</w:t>
+      </w:r>
+      <w:r>
+        <w:rPr>
+          <w:lang w:val="en-US"/>
+        </w:rPr>
+        <w:t xml:space="preserve"> CAPTURED AT 5/5/2022</w:t>
+      </w:r>
+    </w:p>
+    <w:p>
+      <w:pPr>
+        <w:jc w:val="center"/>
+        <w:rPr>
+          <w:lang w:val="en-US"/>
+        </w:rPr>
+      </w:pPr>
+      <w:r>
+        <w:rPr>
+          <w:lang w:val="en-US"/>
+        </w:rPr>
+        <w:t>FOR THE TOTAL COMMENTS, FIRST DATE IS THE DATE OF THE OLDEST</w:t>
+      </w:r>
+      <w:r>
+        <w:rPr>
+          <w:lang w:val="en-US"/>
+        </w:rPr>
+        <w:t xml:space="preserve"> CREATED</w:t>
+      </w:r>
+      <w:r>
+        <w:rPr>
+          <w:lang w:val="en-US"/>
+        </w:rPr>
+        <w:t xml:space="preserve"> POST AMONG THESE 5</w:t>
+      </w:r>
+      <w:r>
+        <w:rPr>
+          <w:lang w:val="en-US"/>
+        </w:rPr>
+        <w:t xml:space="preserve"> AND LAST DATE IS THE LATEST COMMENT</w:t>
+      </w:r>
+      <w:r>
+        <w:rPr>
+          <w:lang w:val="en-US"/>
+        </w:rPr>
+        <w:t xml:space="preserve"> DATE</w:t>
+      </w:r>
+      <w:r>
+        <w:rPr>
+          <w:lang w:val="en-US"/>
+        </w:rPr>
+        <w:t xml:space="preserve"> CAPTURED AMONG ALL THE COMMENTS</w:t>
+      </w:r>
+    </w:p>
+    <w:p>
+      <w:pPr>
+        <w:jc w:val="center"/>
+        <w:rPr>
+          <w:lang w:val="en-US"/>
+        </w:rPr>
+      </w:pPr>
+    </w:p>
+    <w:p>
+      <w:pPr>
+        <w:jc w:val="center"/>
+        <w:rPr>
+          <w:lang w:val="en-US"/>
+        </w:rPr>
+      </w:pPr>
+      <w:r>
+        <w:rPr>
+          <w:lang w:val="en-US"/>
+        </w:rPr>
+        <w:drawing>
+          <wp:inline distT="0" distB="0" distL="0" distR="0" wp14:anchorId="6239BE73" wp14:editId="155999C3">
+            <wp:extent cx="6040755" cy="3189767"/>
+            <wp:effectExtent l="0" t="0" r="0" b="0"/>
+            <wp:docPr id="24" name="Picture 24" descr="Chart, bar chart&#10;&#10;Description automatically generated"/>
+            <wp:cNvGraphicFramePr>
+              <a:graphicFrameLocks xmlns:a="http://schemas.openxmlformats.org/drawingml/2006/main" noChangeAspect="1"/>
+            </wp:cNvGraphicFramePr>
+            <a:graphic xmlns:a="http://schemas.openxmlformats.org/drawingml/2006/main">
+              <a:graphicData uri="http://schemas.openxmlformats.org/drawingml/2006/picture">
+                <pic:pic xmlns:pic="http://schemas.openxmlformats.org/drawingml/2006/picture">
+                  <pic:nvPicPr>
+                    <pic:cNvPr id="24" name="Picture 24" descr="Chart, bar chart&#10;&#10;Description automatically generated"/>
+                    <pic:cNvPicPr/>
+                  </pic:nvPicPr>
+                  <pic:blipFill>
+                    <a:blip r:embed="rId30"/>
+                    <a:stretch>
+                      <a:fillRect/>
+                    </a:stretch>
+                  </pic:blipFill>
+                  <pic:spPr>
+                    <a:xfrm>
+                      <a:off x="0" y="0"/>
+                      <a:ext cx="6096916" cy="3219423"/>
+                    </a:xfrm>
+                    <a:prstGeom prst="rect">
+                      <a:avLst/>
+                    </a:prstGeom>
+                  </pic:spPr>
+                </pic:pic>
+              </a:graphicData>
+            </a:graphic>
+          </wp:inline>
+        </w:drawing>
+      </w:r>
+    </w:p>
+    <w:p>
+      <w:pPr>
+        <w:jc w:val="center"/>
+        <w:rPr>
+          <w:lang w:val="en-US"/>
+        </w:rPr>
+      </w:pPr>
+    </w:p>
+    <w:p>
+      <w:pPr>
+        <w:jc w:val="center"/>
+        <w:rPr>
+          <w:lang w:val="en-US"/>
+        </w:rPr>
+      </w:pPr>
+    </w:p>
+    <w:p>
+      <w:pPr>
+        <w:jc w:val="center"/>
+        <w:rPr>
+          <w:lang w:val="en-US"/>
+        </w:rPr>
+      </w:pPr>
+      <w:r>
+        <w:rPr>
+          <w:lang w:val="en-US"/>
+        </w:rPr>
+        <w:lastRenderedPageBreak/>
+        <w:drawing>
+          <wp:inline distT="0" distB="0" distL="0" distR="0" wp14:anchorId="372A8258" wp14:editId="11C7C144">
+            <wp:extent cx="5731510" cy="3168650"/>
+            <wp:effectExtent l="0" t="0" r="2540" b="0"/>
+            <wp:docPr id="25" name="Picture 25" descr="Chart, bar chart&#10;&#10;Description automatically generated"/>
+            <wp:cNvGraphicFramePr>
+              <a:graphicFrameLocks xmlns:a="http://schemas.openxmlformats.org/drawingml/2006/main" noChangeAspect="1"/>
+            </wp:cNvGraphicFramePr>
+            <a:graphic xmlns:a="http://schemas.openxmlformats.org/drawingml/2006/main">
+              <a:graphicData uri="http://schemas.openxmlformats.org/drawingml/2006/picture">
+                <pic:pic xmlns:pic="http://schemas.openxmlformats.org/drawingml/2006/picture">
+                  <pic:nvPicPr>
+                    <pic:cNvPr id="25" name="Picture 25" descr="Chart, bar chart&#10;&#10;Description automatically generated"/>
+                    <pic:cNvPicPr/>
+                  </pic:nvPicPr>
+                  <pic:blipFill>
+                    <a:blip r:embed="rId31"/>
+                    <a:stretch>
+                      <a:fillRect/>
+                    </a:stretch>
+                  </pic:blipFill>
+                  <pic:spPr>
+                    <a:xfrm>
+                      <a:off x="0" y="0"/>
+                      <a:ext cx="5731510" cy="3168650"/>
+                    </a:xfrm>
+                    <a:prstGeom prst="rect">
+                      <a:avLst/>
+                    </a:prstGeom>
+                  </pic:spPr>
+                </pic:pic>
+              </a:graphicData>
+            </a:graphic>
+          </wp:inline>
+        </w:drawing>
+      </w:r>
+    </w:p>
+    <w:p>
+      <w:pPr>
+        <w:jc w:val="center"/>
+        <w:rPr>
+          <w:lang w:val="en-US"/>
+        </w:rPr>
+      </w:pPr>
+    </w:p>
+    <w:p>
+      <w:pPr>
+        <w:jc w:val="center"/>
+        <w:rPr>
+          <w:lang w:val="en-US"/>
+        </w:rPr>
+      </w:pPr>
+      <w:r>
+        <w:rPr>
+          <w:lang w:val="en-US"/>
+        </w:rPr>
+        <w:drawing>
+          <wp:inline distT="0" distB="0" distL="0" distR="0" wp14:anchorId="2E583E40" wp14:editId="47DFB049">
+            <wp:extent cx="5731510" cy="3229610"/>
+            <wp:effectExtent l="0" t="0" r="2540" b="8890"/>
+            <wp:docPr id="26" name="Picture 26" descr="Chart&#10;&#10;Description automatically generated"/>
+            <wp:cNvGraphicFramePr>
+              <a:graphicFrameLocks xmlns:a="http://schemas.openxmlformats.org/drawingml/2006/main" noChangeAspect="1"/>
+            </wp:cNvGraphicFramePr>
+            <a:graphic xmlns:a="http://schemas.openxmlformats.org/drawingml/2006/main">
+              <a:graphicData uri="http://schemas.openxmlformats.org/drawingml/2006/picture">
+                <pic:pic xmlns:pic="http://schemas.openxmlformats.org/drawingml/2006/picture">
+                  <pic:nvPicPr>
+                    <pic:cNvPr id="26" name="Picture 26" descr="Chart&#10;&#10;Description automatically generated"/>
+                    <pic:cNvPicPr/>
+                  </pic:nvPicPr>
+                  <pic:blipFill>
+                    <a:blip r:embed="rId32"/>
+                    <a:stretch>
+                      <a:fillRect/>
+                    </a:stretch>
+                  </pic:blipFill>
+                  <pic:spPr>
+                    <a:xfrm>
+                      <a:off x="0" y="0"/>
+                      <a:ext cx="5731510" cy="3229610"/>
+                    </a:xfrm>
+                    <a:prstGeom prst="rect">
+                      <a:avLst/>
+                    </a:prstGeom>
+                  </pic:spPr>
+                </pic:pic>
+              </a:graphicData>
+            </a:graphic>
+          </wp:inline>
+        </w:drawing>
+      </w:r>
+    </w:p>
+    <w:p>
+      <w:pPr>
+        <w:jc w:val="center"/>
+        <w:rPr>
+          <w:lang w:val="en-US"/>
+        </w:rPr>
+      </w:pPr>
+    </w:p>
+    <w:p>
+      <w:pPr>
+        <w:jc w:val="center"/>
+        <w:rPr>
+          <w:lang w:val="en-US"/>
+        </w:rPr>
+      </w:pPr>
+    </w:p>
+    <w:p>
+      <w:pPr>
+        <w:jc w:val="center"/>
+        <w:rPr>
+          <w:lang w:val="en-US"/>
+        </w:rPr>
+      </w:pPr>
+      <w:r>
+        <w:rPr>
+          <w:lang w:val="en-US"/>
+        </w:rPr>
+        <w:lastRenderedPageBreak/>
+        <w:drawing>
+          <wp:inline distT="0" distB="0" distL="0" distR="0" wp14:anchorId="0A96AA0A" wp14:editId="001E4F3C">
+            <wp:extent cx="5731510" cy="2994660"/>
+            <wp:effectExtent l="0" t="0" r="2540" b="0"/>
+            <wp:docPr id="27" name="Picture 27" descr="Chart&#10;&#10;Description automatically generated"/>
+            <wp:cNvGraphicFramePr>
+              <a:graphicFrameLocks xmlns:a="http://schemas.openxmlformats.org/drawingml/2006/main" noChangeAspect="1"/>
+            </wp:cNvGraphicFramePr>
+            <a:graphic xmlns:a="http://schemas.openxmlformats.org/drawingml/2006/main">
+              <a:graphicData uri="http://schemas.openxmlformats.org/drawingml/2006/picture">
+                <pic:pic xmlns:pic="http://schemas.openxmlformats.org/drawingml/2006/picture">
+                  <pic:nvPicPr>
+                    <pic:cNvPr id="27" name="Picture 27" descr="Chart&#10;&#10;Description automatically generated"/>
+                    <pic:cNvPicPr/>
+                  </pic:nvPicPr>
+                  <pic:blipFill>
+                    <a:blip r:embed="rId33"/>
+                    <a:stretch>
+                      <a:fillRect/>
+                    </a:stretch>
+                  </pic:blipFill>
+                  <pic:spPr>
+                    <a:xfrm>
+                      <a:off x="0" y="0"/>
+                      <a:ext cx="5731510" cy="2994660"/>
+                    </a:xfrm>
+                    <a:prstGeom prst="rect">
+                      <a:avLst/>
+                    </a:prstGeom>
+                  </pic:spPr>
+                </pic:pic>
+              </a:graphicData>
+            </a:graphic>
+          </wp:inline>
+        </w:drawing>
+      </w:r>
+    </w:p>
+    <w:p>
+      <w:pPr>
+        <w:jc w:val="center"/>
+        <w:rPr>
+          <w:lang w:val="en-US"/>
+        </w:rPr>
+      </w:pPr>
+    </w:p>
+    <w:p>
+      <w:pPr>
+        <w:jc w:val="center"/>
+        <w:rPr>
+          <w:lang w:val="en-US"/>
+        </w:rPr>
+      </w:pPr>
+    </w:p>
+    <w:p>
+      <w:pPr>
+        <w:jc w:val="center"/>
+        <w:rPr>
+          <w:lang w:val="en-US"/>
+        </w:rPr>
+      </w:pPr>
+    </w:p>
+    <w:p>
+      <w:pPr>
+        <w:jc w:val="center"/>
+        <w:rPr>
+          <w:lang w:val="en-US"/>
+        </w:rPr>
+      </w:pPr>
+    </w:p>
+    <w:p>
+      <w:pPr>
+        <w:jc w:val="center"/>
+        <w:rPr>
+          <w:lang w:val="en-US"/>
+        </w:rPr>
+      </w:pPr>
+    </w:p>
+    <w:p>
+      <w:pPr>
+        <w:jc w:val="center"/>
+        <w:rPr>
+          <w:lang w:val="en-US"/>
+        </w:rPr>
+      </w:pPr>
+    </w:p>
+    <w:p>
+      <w:pPr>
+        <w:jc w:val="center"/>
+        <w:rPr>
+          <w:lang w:val="en-US"/>
+        </w:rPr>
+      </w:pPr>
+      <w:r>
+        <w:rPr>
+          <w:lang w:val="en-US"/>
+        </w:rPr>
+        <w:drawing>
+          <wp:inline distT="0" distB="0" distL="0" distR="0" wp14:anchorId="7ABCBD3F" wp14:editId="5BEB2311">
+            <wp:extent cx="5731510" cy="3166745"/>
+            <wp:effectExtent l="0" t="0" r="2540" b="0"/>
+            <wp:docPr id="28" name="Picture 28" descr="Chart&#10;&#10;Description automatically generated"/>
+            <wp:cNvGraphicFramePr>
+              <a:graphicFrameLocks xmlns:a="http://schemas.openxmlformats.org/drawingml/2006/main" noChangeAspect="1"/>
+            </wp:cNvGraphicFramePr>
+            <a:graphic xmlns:a="http://schemas.openxmlformats.org/drawingml/2006/main">
+              <a:graphicData uri="http://schemas.openxmlformats.org/drawingml/2006/picture">
+                <pic:pic xmlns:pic="http://schemas.openxmlformats.org/drawingml/2006/picture">
+                  <pic:nvPicPr>
+                    <pic:cNvPr id="28" name="Picture 28" descr="Chart&#10;&#10;Description automatically generated"/>
+                    <pic:cNvPicPr/>
+                  </pic:nvPicPr>
+                  <pic:blipFill>
+                    <a:blip r:embed="rId34"/>
+                    <a:stretch>
+                      <a:fillRect/>
+                    </a:stretch>
+                  </pic:blipFill>
+                  <pic:spPr>
+                    <a:xfrm>
+                      <a:off x="0" y="0"/>
+                      <a:ext cx="5731510" cy="3166745"/>
+                    </a:xfrm>
+                    <a:prstGeom prst="rect">
+                      <a:avLst/>
+                    </a:prstGeom>
+                  </pic:spPr>
+                </pic:pic>
+              </a:graphicData>
+            </a:graphic>
+          </wp:inline>
+        </w:drawing>
+      </w:r>
+    </w:p>
+    <w:p>
+      <w:pPr>
+        <w:jc w:val="center"/>
+        <w:rPr>
+          <w:lang w:val="en-US"/>
+        </w:rPr>
+      </w:pPr>
+    </w:p>
+    <w:p>
+      <w:pPr>
+        <w:jc w:val="center"/>
+        <w:rPr>
+          <w:lang w:val="en-US"/>
+        </w:rPr>
+      </w:pPr>
+      <w:r>
+        <w:rPr>
+          <w:lang w:val="en-US"/>
+        </w:rPr>
+        <w:lastRenderedPageBreak/>
+        <w:drawing>
+          <wp:inline distT="0" distB="0" distL="0" distR="0" wp14:anchorId="00C9B2D1" wp14:editId="2AC59561">
+            <wp:extent cx="5731510" cy="3204845"/>
+            <wp:effectExtent l="0" t="0" r="2540" b="0"/>
+            <wp:docPr id="29" name="Picture 29" descr="Chart, bar chart&#10;&#10;Description automatically generated"/>
+            <wp:cNvGraphicFramePr>
+              <a:graphicFrameLocks xmlns:a="http://schemas.openxmlformats.org/drawingml/2006/main" noChangeAspect="1"/>
+            </wp:cNvGraphicFramePr>
+            <a:graphic xmlns:a="http://schemas.openxmlformats.org/drawingml/2006/main">
+              <a:graphicData uri="http://schemas.openxmlformats.org/drawingml/2006/picture">
+                <pic:pic xmlns:pic="http://schemas.openxmlformats.org/drawingml/2006/picture">
+                  <pic:nvPicPr>
+                    <pic:cNvPr id="29" name="Picture 29" descr="Chart, bar chart&#10;&#10;Description automatically generated"/>
+                    <pic:cNvPicPr/>
+                  </pic:nvPicPr>
+                  <pic:blipFill>
+                    <a:blip r:embed="rId35"/>
+                    <a:stretch>
+                      <a:fillRect/>
+                    </a:stretch>
+                  </pic:blipFill>
+                  <pic:spPr>
+                    <a:xfrm>
+                      <a:off x="0" y="0"/>
+                      <a:ext cx="5731510" cy="3204845"/>
                     </a:xfrm>
                     <a:prstGeom prst="rect">
                       <a:avLst/>

</xml_diff>

<commit_message>
Did some stuff for task 4
</commit_message>
<xml_diff>
--- a/data info.docx
+++ b/data info.docx
@@ -2,6 +2,25 @@
 <file path=word/document.xml><?xml version="1.0" encoding="utf-8"?>
 <w:document xmlns:wpc="http://schemas.microsoft.com/office/word/2010/wordprocessingCanvas" xmlns:cx="http://schemas.microsoft.com/office/drawing/2014/chartex" xmlns:cx1="http://schemas.microsoft.com/office/drawing/2015/9/8/chartex" xmlns:cx2="http://schemas.microsoft.com/office/drawing/2015/10/21/chartex" xmlns:cx3="http://schemas.microsoft.com/office/drawing/2016/5/9/chartex" xmlns:cx4="http://schemas.microsoft.com/office/drawing/2016/5/10/chartex" xmlns:cx5="http://schemas.microsoft.com/office/drawing/2016/5/11/chartex" xmlns:cx6="http://schemas.microsoft.com/office/drawing/2016/5/12/chartex" xmlns:cx7="http://schemas.microsoft.com/office/drawing/2016/5/13/chartex" xmlns:cx8="http://schemas.microsoft.com/office/drawing/2016/5/14/chartex" xmlns:mc="http://schemas.openxmlformats.org/markup-compatibility/2006" xmlns:aink="http://schemas.microsoft.com/office/drawing/2016/ink" xmlns:am3d="http://schemas.microsoft.com/office/drawing/2017/model3d" xmlns:o="urn:schemas-microsoft-com:office:office" xmlns:r="http://schemas.openxmlformats.org/officeDocument/2006/relationships" xmlns:m="http://schemas.openxmlformats.org/officeDocument/2006/math" xmlns:v="urn:schemas-microsoft-com:vml" xmlns:wp14="http://schemas.microsoft.com/office/word/2010/wordprocessingDrawing" xmlns:wp="http://schemas.openxmlformats.org/drawingml/2006/wordprocessingDrawing" xmlns:w10="urn:schemas-microsoft-com:office:word" xmlns:w="http://schemas.openxmlformats.org/wordprocessingml/2006/main" xmlns:w14="http://schemas.microsoft.com/office/word/2010/wordml" xmlns:w15="http://schemas.microsoft.com/office/word/2012/wordml" xmlns:w16cex="http://schemas.microsoft.com/office/word/2018/wordml/cex" xmlns:w16cid="http://schemas.microsoft.com/office/word/2016/wordml/cid" xmlns:w16="http://schemas.microsoft.com/office/word/2018/wordml" xmlns:w16sdtdh="http://schemas.microsoft.com/office/word/2020/wordml/sdtdatahash" xmlns:w16se="http://schemas.microsoft.com/office/word/2015/wordml/symex" xmlns:wpg="http://schemas.microsoft.com/office/word/2010/wordprocessingGroup" xmlns:wpi="http://schemas.microsoft.com/office/word/2010/wordprocessingInk" xmlns:wne="http://schemas.microsoft.com/office/word/2006/wordml" xmlns:wps="http://schemas.microsoft.com/office/word/2010/wordprocessingShape" mc:Ignorable="w14 w15 w16se w16cid w16 w16cex w16sdtdh wp14">
   <w:body>
+    <w:p>
+      <w:pPr>
+        <w:rPr>
+          <w:lang w:val="en-US"/>
+        </w:rPr>
+      </w:pPr>
+      <w:r>
+        <w:rPr>
+          <w:lang w:val="en-US"/>
+        </w:rPr>
+        <w:t>Task 1,3</w:t>
+      </w:r>
+      <w:r>
+        <w:rPr>
+          <w:lang w:val="en-US"/>
+        </w:rPr>
+        <w:t>:</w:t>
+      </w:r>
+    </w:p>
     <w:p>
       <w:pPr>
         <w:rPr>
@@ -316,7 +335,6 @@
         <w:rPr>
           <w:lang w:val="en-US"/>
         </w:rPr>
-        <w:lastRenderedPageBreak/>
         <w:t>Whole graph</w:t>
       </w:r>
     </w:p>
@@ -387,109 +405,121 @@
           <w:lang w:val="en-US"/>
         </w:rPr>
       </w:pPr>
-    </w:p>
-    <w:p>
-      <w:pPr>
-        <w:rPr>
-          <w:lang w:val="en-US"/>
-        </w:rPr>
-      </w:pPr>
-    </w:p>
-    <w:p>
-      <w:pPr>
-        <w:rPr>
-          <w:lang w:val="en-US"/>
-        </w:rPr>
-      </w:pPr>
-    </w:p>
-    <w:p>
-      <w:pPr>
-        <w:rPr>
-          <w:lang w:val="en-US"/>
-        </w:rPr>
-      </w:pPr>
-    </w:p>
-    <w:p>
-      <w:pPr>
-        <w:rPr>
-          <w:lang w:val="en-US"/>
-        </w:rPr>
-      </w:pPr>
-    </w:p>
-    <w:p>
-      <w:pPr>
-        <w:rPr>
-          <w:lang w:val="en-US"/>
-        </w:rPr>
-      </w:pPr>
-    </w:p>
-    <w:p>
-      <w:pPr>
-        <w:rPr>
-          <w:lang w:val="en-US"/>
-        </w:rPr>
-      </w:pPr>
-    </w:p>
-    <w:p>
-      <w:pPr>
-        <w:rPr>
-          <w:lang w:val="en-US"/>
-        </w:rPr>
-      </w:pPr>
-    </w:p>
-    <w:p>
-      <w:pPr>
-        <w:rPr>
-          <w:lang w:val="en-US"/>
-        </w:rPr>
-      </w:pPr>
-    </w:p>
-    <w:p>
-      <w:pPr>
-        <w:rPr>
-          <w:lang w:val="en-US"/>
-        </w:rPr>
-      </w:pPr>
-    </w:p>
-    <w:p>
-      <w:pPr>
-        <w:rPr>
-          <w:lang w:val="en-US"/>
-        </w:rPr>
-      </w:pPr>
-    </w:p>
-    <w:p>
-      <w:pPr>
-        <w:rPr>
-          <w:lang w:val="en-US"/>
-        </w:rPr>
-      </w:pPr>
-    </w:p>
-    <w:p>
-      <w:pPr>
-        <w:rPr>
-          <w:lang w:val="en-US"/>
-        </w:rPr>
-      </w:pPr>
-    </w:p>
-    <w:p>
-      <w:pPr>
-        <w:rPr>
-          <w:lang w:val="en-US"/>
-        </w:rPr>
-      </w:pPr>
-    </w:p>
-    <w:p>
-      <w:pPr>
-        <w:rPr>
-          <w:lang w:val="en-US"/>
-        </w:rPr>
-      </w:pPr>
-      <w:r>
-        <w:rPr>
-          <w:lang w:val="en-US"/>
-        </w:rPr>
-        <w:lastRenderedPageBreak/>
+      <w:r>
+        <w:rPr>
+          <w:lang w:val="en-US"/>
+        </w:rPr>
+        <w:t>Software used: Gephi</w:t>
+      </w:r>
+    </w:p>
+    <w:p>
+      <w:pPr>
+        <w:rPr>
+          <w:lang w:val="en-US"/>
+        </w:rPr>
+      </w:pPr>
+    </w:p>
+    <w:p>
+      <w:pPr>
+        <w:rPr>
+          <w:lang w:val="en-US"/>
+        </w:rPr>
+      </w:pPr>
+    </w:p>
+    <w:p>
+      <w:pPr>
+        <w:rPr>
+          <w:lang w:val="en-US"/>
+        </w:rPr>
+      </w:pPr>
+    </w:p>
+    <w:p>
+      <w:pPr>
+        <w:rPr>
+          <w:lang w:val="en-US"/>
+        </w:rPr>
+      </w:pPr>
+    </w:p>
+    <w:p>
+      <w:pPr>
+        <w:rPr>
+          <w:lang w:val="en-US"/>
+        </w:rPr>
+      </w:pPr>
+    </w:p>
+    <w:p>
+      <w:pPr>
+        <w:rPr>
+          <w:lang w:val="en-US"/>
+        </w:rPr>
+      </w:pPr>
+    </w:p>
+    <w:p>
+      <w:pPr>
+        <w:rPr>
+          <w:lang w:val="en-US"/>
+        </w:rPr>
+      </w:pPr>
+    </w:p>
+    <w:p>
+      <w:pPr>
+        <w:rPr>
+          <w:lang w:val="en-US"/>
+        </w:rPr>
+      </w:pPr>
+    </w:p>
+    <w:p>
+      <w:pPr>
+        <w:rPr>
+          <w:lang w:val="en-US"/>
+        </w:rPr>
+      </w:pPr>
+    </w:p>
+    <w:p>
+      <w:pPr>
+        <w:rPr>
+          <w:lang w:val="en-US"/>
+        </w:rPr>
+      </w:pPr>
+    </w:p>
+    <w:p>
+      <w:pPr>
+        <w:rPr>
+          <w:lang w:val="en-US"/>
+        </w:rPr>
+      </w:pPr>
+    </w:p>
+    <w:p>
+      <w:pPr>
+        <w:rPr>
+          <w:lang w:val="en-US"/>
+        </w:rPr>
+      </w:pPr>
+    </w:p>
+    <w:p>
+      <w:pPr>
+        <w:rPr>
+          <w:lang w:val="en-US"/>
+        </w:rPr>
+      </w:pPr>
+    </w:p>
+    <w:p>
+      <w:pPr>
+        <w:rPr>
+          <w:lang w:val="en-US"/>
+        </w:rPr>
+      </w:pPr>
+    </w:p>
+    <w:p>
+      <w:pPr>
+        <w:rPr>
+          <w:lang w:val="en-US"/>
+        </w:rPr>
+      </w:pPr>
+      <w:r>
+        <w:rPr>
+          <w:lang w:val="en-US"/>
+        </w:rPr>
         <w:t>Some importa</w:t>
       </w:r>
       <w:r>
@@ -2607,6 +2637,32 @@
           <w:lang w:val="en-US"/>
         </w:rPr>
         <w:lastRenderedPageBreak/>
+        <w:t xml:space="preserve">Task </w:t>
+      </w:r>
+      <w:r>
+        <w:rPr>
+          <w:lang w:val="en-US"/>
+        </w:rPr>
+        <w:t>2</w:t>
+      </w:r>
+      <w:r>
+        <w:rPr>
+          <w:lang w:val="en-US"/>
+        </w:rPr>
+        <w:t xml:space="preserve"> </w:t>
+      </w:r>
+    </w:p>
+    <w:p>
+      <w:pPr>
+        <w:jc w:val="center"/>
+        <w:rPr>
+          <w:lang w:val="en-US"/>
+        </w:rPr>
+      </w:pPr>
+      <w:r>
+        <w:rPr>
+          <w:lang w:val="en-US"/>
+        </w:rPr>
         <w:t>COMMENTS</w:t>
       </w:r>
       <w:r>
@@ -2737,6 +2793,7 @@
       </w:pPr>
       <w:r>
         <w:rPr>
+          <w:noProof/>
           <w:lang w:val="en-US"/>
         </w:rPr>
         <w:drawing>
@@ -2801,6 +2858,7 @@
       </w:pPr>
       <w:r>
         <w:rPr>
+          <w:noProof/>
           <w:lang w:val="en-US"/>
         </w:rPr>
         <w:lastRenderedPageBreak/>
@@ -2858,6 +2916,7 @@
       </w:pPr>
       <w:r>
         <w:rPr>
+          <w:noProof/>
           <w:lang w:val="en-US"/>
         </w:rPr>
         <w:drawing>
@@ -2922,6 +2981,7 @@
       </w:pPr>
       <w:r>
         <w:rPr>
+          <w:noProof/>
           <w:lang w:val="en-US"/>
         </w:rPr>
         <w:lastRenderedPageBreak/>
@@ -3019,6 +3079,7 @@
       </w:pPr>
       <w:r>
         <w:rPr>
+          <w:noProof/>
           <w:lang w:val="en-US"/>
         </w:rPr>
         <w:drawing>
@@ -3075,6 +3136,7 @@
       </w:pPr>
       <w:r>
         <w:rPr>
+          <w:noProof/>
           <w:lang w:val="en-US"/>
         </w:rPr>
         <w:lastRenderedPageBreak/>
@@ -3114,6 +3176,1149 @@
           </wp:inline>
         </w:drawing>
       </w:r>
+    </w:p>
+    <w:p>
+      <w:pPr>
+        <w:jc w:val="center"/>
+        <w:rPr>
+          <w:lang w:val="en-US"/>
+        </w:rPr>
+      </w:pPr>
+    </w:p>
+    <w:p>
+      <w:pPr>
+        <w:jc w:val="center"/>
+        <w:rPr>
+          <w:lang w:val="en-US"/>
+        </w:rPr>
+      </w:pPr>
+    </w:p>
+    <w:p>
+      <w:pPr>
+        <w:jc w:val="center"/>
+        <w:rPr>
+          <w:lang w:val="en-US"/>
+        </w:rPr>
+      </w:pPr>
+    </w:p>
+    <w:p>
+      <w:pPr>
+        <w:jc w:val="center"/>
+        <w:rPr>
+          <w:lang w:val="en-US"/>
+        </w:rPr>
+      </w:pPr>
+    </w:p>
+    <w:p>
+      <w:pPr>
+        <w:jc w:val="center"/>
+        <w:rPr>
+          <w:lang w:val="en-US"/>
+        </w:rPr>
+      </w:pPr>
+    </w:p>
+    <w:p>
+      <w:pPr>
+        <w:jc w:val="center"/>
+        <w:rPr>
+          <w:lang w:val="en-US"/>
+        </w:rPr>
+      </w:pPr>
+    </w:p>
+    <w:p>
+      <w:pPr>
+        <w:jc w:val="center"/>
+        <w:rPr>
+          <w:lang w:val="en-US"/>
+        </w:rPr>
+      </w:pPr>
+    </w:p>
+    <w:p>
+      <w:pPr>
+        <w:jc w:val="center"/>
+        <w:rPr>
+          <w:lang w:val="en-US"/>
+        </w:rPr>
+      </w:pPr>
+    </w:p>
+    <w:p>
+      <w:pPr>
+        <w:jc w:val="center"/>
+        <w:rPr>
+          <w:lang w:val="en-US"/>
+        </w:rPr>
+      </w:pPr>
+    </w:p>
+    <w:p>
+      <w:pPr>
+        <w:jc w:val="center"/>
+        <w:rPr>
+          <w:lang w:val="en-US"/>
+        </w:rPr>
+      </w:pPr>
+    </w:p>
+    <w:p>
+      <w:pPr>
+        <w:jc w:val="center"/>
+        <w:rPr>
+          <w:lang w:val="en-US"/>
+        </w:rPr>
+      </w:pPr>
+    </w:p>
+    <w:p>
+      <w:pPr>
+        <w:jc w:val="center"/>
+        <w:rPr>
+          <w:lang w:val="en-US"/>
+        </w:rPr>
+      </w:pPr>
+    </w:p>
+    <w:p>
+      <w:pPr>
+        <w:jc w:val="center"/>
+        <w:rPr>
+          <w:lang w:val="en-US"/>
+        </w:rPr>
+      </w:pPr>
+    </w:p>
+    <w:p>
+      <w:pPr>
+        <w:jc w:val="center"/>
+        <w:rPr>
+          <w:lang w:val="en-US"/>
+        </w:rPr>
+      </w:pPr>
+    </w:p>
+    <w:p>
+      <w:pPr>
+        <w:jc w:val="center"/>
+        <w:rPr>
+          <w:lang w:val="en-US"/>
+        </w:rPr>
+      </w:pPr>
+    </w:p>
+    <w:p>
+      <w:pPr>
+        <w:jc w:val="center"/>
+        <w:rPr>
+          <w:lang w:val="en-US"/>
+        </w:rPr>
+      </w:pPr>
+    </w:p>
+    <w:p>
+      <w:pPr>
+        <w:jc w:val="center"/>
+        <w:rPr>
+          <w:lang w:val="en-US"/>
+        </w:rPr>
+      </w:pPr>
+    </w:p>
+    <w:p>
+      <w:pPr>
+        <w:jc w:val="center"/>
+        <w:rPr>
+          <w:lang w:val="en-US"/>
+        </w:rPr>
+      </w:pPr>
+    </w:p>
+    <w:p>
+      <w:pPr>
+        <w:jc w:val="center"/>
+        <w:rPr>
+          <w:lang w:val="en-US"/>
+        </w:rPr>
+      </w:pPr>
+    </w:p>
+    <w:p>
+      <w:pPr>
+        <w:jc w:val="center"/>
+        <w:rPr>
+          <w:lang w:val="en-US"/>
+        </w:rPr>
+      </w:pPr>
+      <w:r>
+        <w:rPr>
+          <w:lang w:val="en-US"/>
+        </w:rPr>
+        <w:lastRenderedPageBreak/>
+        <w:t>Task 4</w:t>
+      </w:r>
+    </w:p>
+    <w:p>
+      <w:pPr>
+        <w:jc w:val="center"/>
+        <w:rPr>
+          <w:lang w:val="en-US"/>
+        </w:rPr>
+      </w:pPr>
+      <w:r>
+        <w:rPr>
+          <w:lang w:val="en-US"/>
+        </w:rPr>
+        <w:t>Data extracted from Gephi:</w:t>
+      </w:r>
+    </w:p>
+    <w:p>
+      <w:pPr>
+        <w:jc w:val="center"/>
+        <w:rPr>
+          <w:rStyle w:val="markedcontent"/>
+          <w:lang w:val="en-US"/>
+        </w:rPr>
+      </w:pPr>
+      <w:r>
+        <w:rPr>
+          <w:lang w:val="en-US"/>
+        </w:rPr>
+        <w:drawing>
+          <wp:inline distT="0" distB="0" distL="0" distR="0" wp14:anchorId="1037BAF8" wp14:editId="450C6C33">
+            <wp:extent cx="1076475" cy="628738"/>
+            <wp:effectExtent l="0" t="0" r="0" b="0"/>
+            <wp:docPr id="30" name="Picture 30" descr="Text&#10;&#10;Description automatically generated"/>
+            <wp:cNvGraphicFramePr>
+              <a:graphicFrameLocks xmlns:a="http://schemas.openxmlformats.org/drawingml/2006/main" noChangeAspect="1"/>
+            </wp:cNvGraphicFramePr>
+            <a:graphic xmlns:a="http://schemas.openxmlformats.org/drawingml/2006/main">
+              <a:graphicData uri="http://schemas.openxmlformats.org/drawingml/2006/picture">
+                <pic:pic xmlns:pic="http://schemas.openxmlformats.org/drawingml/2006/picture">
+                  <pic:nvPicPr>
+                    <pic:cNvPr id="30" name="Picture 30" descr="Text&#10;&#10;Description automatically generated"/>
+                    <pic:cNvPicPr/>
+                  </pic:nvPicPr>
+                  <pic:blipFill>
+                    <a:blip r:embed="rId36"/>
+                    <a:stretch>
+                      <a:fillRect/>
+                    </a:stretch>
+                  </pic:blipFill>
+                  <pic:spPr>
+                    <a:xfrm>
+                      <a:off x="0" y="0"/>
+                      <a:ext cx="1076475" cy="628738"/>
+                    </a:xfrm>
+                    <a:prstGeom prst="rect">
+                      <a:avLst/>
+                    </a:prstGeom>
+                  </pic:spPr>
+                </pic:pic>
+              </a:graphicData>
+            </a:graphic>
+          </wp:inline>
+        </w:drawing>
+      </w:r>
+    </w:p>
+    <w:p>
+      <w:pPr>
+        <w:rPr>
+          <w:rStyle w:val="markedcontent"/>
+          <w:rFonts w:cstheme="minorHAnsi"/>
+          <w:lang w:val="en-US"/>
+        </w:rPr>
+      </w:pPr>
+      <w:r>
+        <w:rPr>
+          <w:rStyle w:val="markedcontent"/>
+          <w:rFonts w:cstheme="minorHAnsi"/>
+          <w:lang w:val="en-US"/>
+        </w:rPr>
+        <w:t xml:space="preserve">Considering the directions, the </w:t>
+      </w:r>
+      <w:r>
+        <w:rPr>
+          <w:rStyle w:val="markedcontent"/>
+          <w:rFonts w:cstheme="minorHAnsi"/>
+          <w:color w:val="FF0000"/>
+          <w:lang w:val="en-US"/>
+        </w:rPr>
+        <w:t xml:space="preserve">diameter </w:t>
+      </w:r>
+      <w:r>
+        <w:rPr>
+          <w:rStyle w:val="markedcontent"/>
+          <w:rFonts w:cstheme="minorHAnsi"/>
+          <w:lang w:val="en-US"/>
+        </w:rPr>
+        <w:t>is 23(by GePhi). That means that the maximum depth of continuously replies</w:t>
+      </w:r>
+      <w:r>
+        <w:rPr>
+          <w:rStyle w:val="markedcontent"/>
+          <w:rFonts w:cstheme="minorHAnsi"/>
+          <w:lang w:val="en-US"/>
+        </w:rPr>
+        <w:t xml:space="preserve"> on a comment</w:t>
+      </w:r>
+      <w:r>
+        <w:rPr>
+          <w:rStyle w:val="markedcontent"/>
+          <w:rFonts w:cstheme="minorHAnsi"/>
+          <w:lang w:val="en-US"/>
+        </w:rPr>
+        <w:t xml:space="preserve"> could be 23.</w:t>
+      </w:r>
+      <w:r>
+        <w:rPr>
+          <w:rStyle w:val="markedcontent"/>
+          <w:rFonts w:cstheme="minorHAnsi"/>
+          <w:lang w:val="en-US"/>
+        </w:rPr>
+        <w:t xml:space="preserve"> However we don’t exactly know what is the maximum depth</w:t>
+      </w:r>
+      <w:r>
+        <w:rPr>
+          <w:rStyle w:val="markedcontent"/>
+          <w:rFonts w:cstheme="minorHAnsi"/>
+          <w:lang w:val="en-US"/>
+        </w:rPr>
+        <w:t>.</w:t>
+      </w:r>
+    </w:p>
+    <w:p>
+      <w:pPr>
+        <w:rPr>
+          <w:rStyle w:val="markedcontent"/>
+          <w:rFonts w:cstheme="minorHAnsi"/>
+          <w:lang w:val="en-US"/>
+        </w:rPr>
+      </w:pPr>
+      <w:r>
+        <w:rPr>
+          <w:rStyle w:val="markedcontent"/>
+          <w:rFonts w:cstheme="minorHAnsi"/>
+          <w:lang w:val="en-US"/>
+        </w:rPr>
+        <w:t>For example,</w:t>
+      </w:r>
+      <w:r>
+        <w:rPr>
+          <w:rStyle w:val="markedcontent"/>
+          <w:rFonts w:cstheme="minorHAnsi"/>
+          <w:lang w:val="en-US"/>
+        </w:rPr>
+        <w:t xml:space="preserve"> we could have a case of a</w:t>
+      </w:r>
+      <w:r>
+        <w:rPr>
+          <w:rStyle w:val="markedcontent"/>
+          <w:rFonts w:cstheme="minorHAnsi"/>
+          <w:lang w:val="en-US"/>
+        </w:rPr>
+        <w:t xml:space="preserve"> lvl 0</w:t>
+      </w:r>
+      <w:r>
+        <w:rPr>
+          <w:rStyle w:val="markedcontent"/>
+          <w:rFonts w:cstheme="minorHAnsi"/>
+          <w:lang w:val="en-US"/>
+        </w:rPr>
+        <w:t xml:space="preserve"> comment of a user x with a reply by a user y, with user x replying in a different lvl 0 comment z</w:t>
+      </w:r>
+      <w:r>
+        <w:rPr>
+          <w:rStyle w:val="markedcontent"/>
+          <w:rFonts w:cstheme="minorHAnsi"/>
+          <w:lang w:val="en-US"/>
+        </w:rPr>
+        <w:t>.</w:t>
+      </w:r>
+    </w:p>
+    <w:p>
+      <w:pPr>
+        <w:rPr>
+          <w:rStyle w:val="markedcontent"/>
+          <w:rFonts w:cstheme="minorHAnsi"/>
+          <w:lang w:val="en-US"/>
+        </w:rPr>
+      </w:pPr>
+    </w:p>
+    <w:p>
+      <w:pPr>
+        <w:rPr>
+          <w:rStyle w:val="markedcontent"/>
+          <w:rFonts w:cstheme="minorHAnsi"/>
+          <w:lang w:val="en-US"/>
+        </w:rPr>
+      </w:pPr>
+      <w:r>
+        <w:rPr>
+          <w:rStyle w:val="markedcontent"/>
+          <w:rFonts w:cstheme="minorHAnsi"/>
+          <w:lang w:val="en-US"/>
+        </w:rPr>
+        <w:t>(y)-&gt;(x)-&gt;(z) could be:</w:t>
+      </w:r>
+    </w:p>
+    <w:p>
+      <w:pPr>
+        <w:rPr>
+          <w:rStyle w:val="markedcontent"/>
+          <w:rFonts w:cstheme="minorHAnsi"/>
+          <w:lang w:val="en-US"/>
+        </w:rPr>
+      </w:pPr>
+    </w:p>
+    <w:p>
+      <w:pPr>
+        <w:rPr>
+          <w:rStyle w:val="markedcontent"/>
+          <w:rFonts w:cstheme="minorHAnsi"/>
+          <w:lang w:val="en-US"/>
+        </w:rPr>
+      </w:pPr>
+      <w:r>
+        <w:rPr>
+          <w:rStyle w:val="markedcontent"/>
+          <w:rFonts w:cstheme="minorHAnsi"/>
+          <w:lang w:val="en-US"/>
+        </w:rPr>
+        <w:t>Comment x</w:t>
+      </w:r>
+      <w:r>
+        <w:rPr>
+          <w:rStyle w:val="markedcontent"/>
+          <w:rFonts w:cstheme="minorHAnsi"/>
+          <w:lang w:val="en-US"/>
+        </w:rPr>
+        <w:tab/>
+      </w:r>
+      <w:r>
+        <w:rPr>
+          <w:rStyle w:val="markedcontent"/>
+          <w:rFonts w:cstheme="minorHAnsi"/>
+          <w:lang w:val="en-US"/>
+        </w:rPr>
+        <w:tab/>
+      </w:r>
+      <w:r>
+        <w:rPr>
+          <w:rStyle w:val="markedcontent"/>
+          <w:rFonts w:cstheme="minorHAnsi"/>
+          <w:lang w:val="en-US"/>
+        </w:rPr>
+        <w:tab/>
+      </w:r>
+      <w:r>
+        <w:rPr>
+          <w:rStyle w:val="markedcontent"/>
+          <w:rFonts w:cstheme="minorHAnsi"/>
+          <w:lang w:val="en-US"/>
+        </w:rPr>
+        <w:tab/>
+      </w:r>
+      <w:r>
+        <w:rPr>
+          <w:rStyle w:val="markedcontent"/>
+          <w:rFonts w:cstheme="minorHAnsi"/>
+          <w:lang w:val="en-US"/>
+        </w:rPr>
+        <w:tab/>
+      </w:r>
+      <w:r>
+        <w:rPr>
+          <w:rStyle w:val="markedcontent"/>
+          <w:rFonts w:cstheme="minorHAnsi"/>
+          <w:lang w:val="en-US"/>
+        </w:rPr>
+        <w:tab/>
+      </w:r>
+      <w:r>
+        <w:rPr>
+          <w:rStyle w:val="markedcontent"/>
+          <w:rFonts w:cstheme="minorHAnsi"/>
+          <w:lang w:val="en-US"/>
+        </w:rPr>
+        <w:tab/>
+        <w:t>Comment z</w:t>
+      </w:r>
+    </w:p>
+    <w:p>
+      <w:pPr>
+        <w:rPr>
+          <w:rStyle w:val="markedcontent"/>
+          <w:rFonts w:cstheme="minorHAnsi"/>
+          <w:lang w:val="en-US"/>
+        </w:rPr>
+      </w:pPr>
+      <w:r>
+        <w:rPr>
+          <w:rStyle w:val="markedcontent"/>
+          <w:rFonts w:cstheme="minorHAnsi"/>
+          <w:lang w:val="en-US"/>
+        </w:rPr>
+        <w:tab/>
+        <w:t>-reply comment y</w:t>
+      </w:r>
+      <w:r>
+        <w:rPr>
+          <w:rStyle w:val="markedcontent"/>
+          <w:rFonts w:cstheme="minorHAnsi"/>
+          <w:lang w:val="en-US"/>
+        </w:rPr>
+        <w:tab/>
+      </w:r>
+      <w:r>
+        <w:rPr>
+          <w:rStyle w:val="markedcontent"/>
+          <w:rFonts w:cstheme="minorHAnsi"/>
+          <w:lang w:val="en-US"/>
+        </w:rPr>
+        <w:tab/>
+        <w:t xml:space="preserve">OR </w:t>
+      </w:r>
+      <w:r>
+        <w:rPr>
+          <w:rStyle w:val="markedcontent"/>
+          <w:rFonts w:cstheme="minorHAnsi"/>
+          <w:lang w:val="en-US"/>
+        </w:rPr>
+        <w:tab/>
+      </w:r>
+      <w:r>
+        <w:rPr>
+          <w:rStyle w:val="markedcontent"/>
+          <w:rFonts w:cstheme="minorHAnsi"/>
+          <w:lang w:val="en-US"/>
+        </w:rPr>
+        <w:tab/>
+      </w:r>
+      <w:r>
+        <w:rPr>
+          <w:rStyle w:val="markedcontent"/>
+          <w:rFonts w:cstheme="minorHAnsi"/>
+          <w:lang w:val="en-US"/>
+        </w:rPr>
+        <w:tab/>
+      </w:r>
+      <w:r>
+        <w:rPr>
+          <w:rStyle w:val="markedcontent"/>
+          <w:rFonts w:cstheme="minorHAnsi"/>
+          <w:lang w:val="en-US"/>
+        </w:rPr>
+        <w:tab/>
+        <w:t xml:space="preserve">-reply comment </w:t>
+      </w:r>
+      <w:r>
+        <w:rPr>
+          <w:rStyle w:val="markedcontent"/>
+          <w:rFonts w:cstheme="minorHAnsi"/>
+          <w:lang w:val="en-US"/>
+        </w:rPr>
+        <w:t>x</w:t>
+      </w:r>
+    </w:p>
+    <w:p>
+      <w:pPr>
+        <w:rPr>
+          <w:rStyle w:val="markedcontent"/>
+          <w:rFonts w:cstheme="minorHAnsi"/>
+          <w:lang w:val="en-US"/>
+        </w:rPr>
+      </w:pPr>
+      <w:r>
+        <w:rPr>
+          <w:rStyle w:val="markedcontent"/>
+          <w:rFonts w:cstheme="minorHAnsi"/>
+          <w:lang w:val="en-US"/>
+        </w:rPr>
+        <w:t>Comment z</w:t>
+      </w:r>
+      <w:r>
+        <w:rPr>
+          <w:rStyle w:val="markedcontent"/>
+          <w:rFonts w:cstheme="minorHAnsi"/>
+          <w:lang w:val="en-US"/>
+        </w:rPr>
+        <w:tab/>
+      </w:r>
+      <w:r>
+        <w:rPr>
+          <w:rStyle w:val="markedcontent"/>
+          <w:rFonts w:cstheme="minorHAnsi"/>
+          <w:lang w:val="en-US"/>
+        </w:rPr>
+        <w:tab/>
+      </w:r>
+      <w:r>
+        <w:rPr>
+          <w:rStyle w:val="markedcontent"/>
+          <w:rFonts w:cstheme="minorHAnsi"/>
+          <w:lang w:val="en-US"/>
+        </w:rPr>
+        <w:tab/>
+      </w:r>
+      <w:r>
+        <w:rPr>
+          <w:rStyle w:val="markedcontent"/>
+          <w:rFonts w:cstheme="minorHAnsi"/>
+          <w:lang w:val="en-US"/>
+        </w:rPr>
+        <w:tab/>
+      </w:r>
+      <w:r>
+        <w:rPr>
+          <w:rStyle w:val="markedcontent"/>
+          <w:rFonts w:cstheme="minorHAnsi"/>
+          <w:lang w:val="en-US"/>
+        </w:rPr>
+        <w:tab/>
+      </w:r>
+      <w:r>
+        <w:rPr>
+          <w:rStyle w:val="markedcontent"/>
+          <w:rFonts w:cstheme="minorHAnsi"/>
+          <w:lang w:val="en-US"/>
+        </w:rPr>
+        <w:tab/>
+      </w:r>
+      <w:r>
+        <w:rPr>
+          <w:rStyle w:val="markedcontent"/>
+          <w:rFonts w:cstheme="minorHAnsi"/>
+          <w:lang w:val="en-US"/>
+        </w:rPr>
+        <w:tab/>
+      </w:r>
+      <w:r>
+        <w:rPr>
+          <w:rStyle w:val="markedcontent"/>
+          <w:rFonts w:cstheme="minorHAnsi"/>
+          <w:lang w:val="en-US"/>
+        </w:rPr>
+        <w:tab/>
+      </w:r>
+      <w:r>
+        <w:rPr>
+          <w:rStyle w:val="markedcontent"/>
+          <w:rFonts w:cstheme="minorHAnsi"/>
+          <w:lang w:val="en-US"/>
+        </w:rPr>
+        <w:tab/>
+        <w:t xml:space="preserve">-reply comment </w:t>
+      </w:r>
+      <w:r>
+        <w:rPr>
+          <w:rStyle w:val="markedcontent"/>
+          <w:rFonts w:cstheme="minorHAnsi"/>
+          <w:lang w:val="en-US"/>
+        </w:rPr>
+        <w:t>y</w:t>
+      </w:r>
+    </w:p>
+    <w:p>
+      <w:pPr>
+        <w:rPr>
+          <w:rStyle w:val="markedcontent"/>
+          <w:rFonts w:cstheme="minorHAnsi"/>
+          <w:lang w:val="en-US"/>
+        </w:rPr>
+      </w:pPr>
+      <w:r>
+        <w:rPr>
+          <w:rStyle w:val="markedcontent"/>
+          <w:rFonts w:cstheme="minorHAnsi"/>
+          <w:lang w:val="en-US"/>
+        </w:rPr>
+        <w:tab/>
+        <w:t>-reply comment x</w:t>
+      </w:r>
+    </w:p>
+    <w:p>
+      <w:pPr>
+        <w:rPr>
+          <w:rStyle w:val="markedcontent"/>
+          <w:rFonts w:cstheme="minorHAnsi"/>
+          <w:lang w:val="en-US"/>
+        </w:rPr>
+      </w:pPr>
+    </w:p>
+    <w:p>
+      <w:pPr>
+        <w:rPr>
+          <w:rStyle w:val="markedcontent"/>
+          <w:rFonts w:cstheme="minorHAnsi"/>
+          <w:lang w:val="en-US"/>
+        </w:rPr>
+      </w:pPr>
+      <w:r>
+        <w:rPr>
+          <w:rStyle w:val="markedcontent"/>
+          <w:rFonts w:cstheme="minorHAnsi"/>
+          <w:lang w:val="en-US"/>
+        </w:rPr>
+        <w:t>2 depth 2 comments</w:t>
+      </w:r>
+      <w:r>
+        <w:rPr>
+          <w:rStyle w:val="markedcontent"/>
+          <w:rFonts w:cstheme="minorHAnsi"/>
+          <w:lang w:val="en-US"/>
+        </w:rPr>
+        <w:tab/>
+      </w:r>
+      <w:r>
+        <w:rPr>
+          <w:rStyle w:val="markedcontent"/>
+          <w:rFonts w:cstheme="minorHAnsi"/>
+          <w:lang w:val="en-US"/>
+        </w:rPr>
+        <w:tab/>
+      </w:r>
+      <w:r>
+        <w:rPr>
+          <w:rStyle w:val="markedcontent"/>
+          <w:rFonts w:cstheme="minorHAnsi"/>
+          <w:lang w:val="en-US"/>
+        </w:rPr>
+        <w:tab/>
+      </w:r>
+      <w:r>
+        <w:rPr>
+          <w:rStyle w:val="markedcontent"/>
+          <w:rFonts w:cstheme="minorHAnsi"/>
+          <w:lang w:val="en-US"/>
+        </w:rPr>
+        <w:tab/>
+      </w:r>
+      <w:r>
+        <w:rPr>
+          <w:rStyle w:val="markedcontent"/>
+          <w:rFonts w:cstheme="minorHAnsi"/>
+          <w:lang w:val="en-US"/>
+        </w:rPr>
+        <w:tab/>
+      </w:r>
+      <w:r>
+        <w:rPr>
+          <w:rStyle w:val="markedcontent"/>
+          <w:rFonts w:cstheme="minorHAnsi"/>
+          <w:lang w:val="en-US"/>
+        </w:rPr>
+        <w:tab/>
+        <w:t>1 depth 3 comment</w:t>
+      </w:r>
+    </w:p>
+    <w:p>
+      <w:pPr>
+        <w:rPr>
+          <w:rStyle w:val="markedcontent"/>
+          <w:rFonts w:cstheme="minorHAnsi"/>
+          <w:lang w:val="en-US"/>
+        </w:rPr>
+      </w:pPr>
+    </w:p>
+    <w:p>
+      <w:pPr>
+        <w:rPr>
+          <w:rStyle w:val="markedcontent"/>
+          <w:rFonts w:cstheme="minorHAnsi"/>
+          <w:lang w:val="en-US"/>
+        </w:rPr>
+      </w:pPr>
+    </w:p>
+    <w:p>
+      <w:pPr>
+        <w:rPr>
+          <w:rStyle w:val="markedcontent"/>
+          <w:rFonts w:cstheme="minorHAnsi"/>
+          <w:lang w:val="en-US"/>
+        </w:rPr>
+      </w:pPr>
+    </w:p>
+    <w:p>
+      <w:pPr>
+        <w:rPr>
+          <w:rStyle w:val="markedcontent"/>
+          <w:rFonts w:cstheme="minorHAnsi"/>
+          <w:lang w:val="en-US"/>
+        </w:rPr>
+      </w:pPr>
+    </w:p>
+    <w:p>
+      <w:pPr>
+        <w:rPr>
+          <w:lang w:val="en-US"/>
+        </w:rPr>
+      </w:pPr>
+      <w:r>
+        <w:rPr>
+          <w:lang w:val="en-US"/>
+        </w:rPr>
+        <w:t>(slides 19-21 Lecture 3)</w:t>
+      </w:r>
+    </w:p>
+    <w:p>
+      <w:pPr>
+        <w:rPr>
+          <w:lang w:val="en-US"/>
+        </w:rPr>
+      </w:pPr>
+      <w:r>
+        <w:rPr>
+          <w:color w:val="FF0000"/>
+          <w:lang w:val="en-US"/>
+        </w:rPr>
+        <w:t>Clustering coefficient</w:t>
+      </w:r>
+      <w:r>
+        <w:rPr>
+          <w:lang w:val="en-US"/>
+        </w:rPr>
+        <w:t xml:space="preserve"> of the graph is a way to tell how much transitivity can be seen in the whole graph. Definition of transitivity:</w:t>
+      </w:r>
+    </w:p>
+    <w:p>
+      <w:pPr>
+        <w:rPr>
+          <w:rStyle w:val="markedcontent"/>
+          <w:rFonts w:ascii="Arial" w:hAnsi="Arial" w:cs="Arial"/>
+          <w:sz w:val="28"/>
+          <w:szCs w:val="28"/>
+          <w:lang w:val="en-US"/>
+        </w:rPr>
+      </w:pPr>
+      <w:r>
+        <w:rPr>
+          <w:rStyle w:val="markedcontent"/>
+          <w:rFonts w:ascii="Arial" w:hAnsi="Arial" w:cs="Arial"/>
+          <w:sz w:val="28"/>
+          <w:szCs w:val="28"/>
+          <w:lang w:val="en-US"/>
+        </w:rPr>
+        <w:t>If vertex u is connected by an edge with v, and v is connected</w:t>
+      </w:r>
+      <w:r>
+        <w:rPr>
+          <w:lang w:val="en-US"/>
+        </w:rPr>
+        <w:br/>
+      </w:r>
+      <w:r>
+        <w:rPr>
+          <w:rStyle w:val="markedcontent"/>
+          <w:rFonts w:ascii="Arial" w:hAnsi="Arial" w:cs="Arial"/>
+          <w:sz w:val="28"/>
+          <w:szCs w:val="28"/>
+          <w:lang w:val="en-US"/>
+        </w:rPr>
+        <w:t>by an edge with w, then u is connected by an edge with w</w:t>
+      </w:r>
+    </w:p>
+    <w:p>
+      <w:pPr>
+        <w:rPr>
+          <w:rStyle w:val="markedcontent"/>
+          <w:rFonts w:cstheme="minorHAnsi"/>
+          <w:lang w:val="en-US"/>
+        </w:rPr>
+      </w:pPr>
+      <w:r>
+        <w:rPr>
+          <w:rStyle w:val="markedcontent"/>
+          <w:rFonts w:cstheme="minorHAnsi"/>
+          <w:lang w:val="en-US"/>
+        </w:rPr>
+        <w:t>A high clustering coefficient is translated to a network</w:t>
+      </w:r>
+      <w:r>
+        <w:rPr>
+          <w:rFonts w:cstheme="minorHAnsi"/>
+          <w:lang w:val="en-US"/>
+        </w:rPr>
+        <w:t xml:space="preserve"> </w:t>
+      </w:r>
+      <w:r>
+        <w:rPr>
+          <w:rStyle w:val="markedcontent"/>
+          <w:rFonts w:cstheme="minorHAnsi"/>
+          <w:lang w:val="en-US"/>
+        </w:rPr>
+        <w:t>with high transitivity</w:t>
+      </w:r>
+      <w:r>
+        <w:rPr>
+          <w:rStyle w:val="markedcontent"/>
+          <w:rFonts w:cstheme="minorHAnsi"/>
+          <w:lang w:val="en-US"/>
+        </w:rPr>
+        <w:t xml:space="preserve"> (</w:t>
+      </w:r>
+      <w:r>
+        <w:rPr>
+          <w:rStyle w:val="markedcontent"/>
+          <w:rFonts w:cstheme="minorHAnsi"/>
+          <w:lang w:val="en-US"/>
+        </w:rPr>
+        <w:t>People belong to tight groups</w:t>
+      </w:r>
+      <w:r>
+        <w:rPr>
+          <w:rStyle w:val="markedcontent"/>
+          <w:rFonts w:cstheme="minorHAnsi"/>
+          <w:lang w:val="en-US"/>
+        </w:rPr>
+        <w:t>)</w:t>
+      </w:r>
+    </w:p>
+    <w:p>
+      <w:pPr>
+        <w:rPr>
+          <w:rStyle w:val="markedcontent"/>
+          <w:rFonts w:cstheme="minorHAnsi"/>
+          <w:lang w:val="en-US"/>
+        </w:rPr>
+      </w:pPr>
+    </w:p>
+    <w:p>
+      <w:pPr>
+        <w:rPr>
+          <w:rFonts w:cstheme="minorHAnsi"/>
+          <w:lang w:val="en-US"/>
+        </w:rPr>
+      </w:pPr>
+      <w:r>
+        <w:rPr>
+          <w:rFonts w:cstheme="minorHAnsi"/>
+          <w:lang w:val="en-US"/>
+        </w:rPr>
+        <w:lastRenderedPageBreak/>
+        <w:drawing>
+          <wp:inline distT="0" distB="0" distL="0" distR="0" wp14:anchorId="2F4642BD" wp14:editId="357B2035">
+            <wp:extent cx="2200582" cy="828791"/>
+            <wp:effectExtent l="0" t="0" r="0" b="9525"/>
+            <wp:docPr id="31" name="Picture 31" descr="Text&#10;&#10;Description automatically generated"/>
+            <wp:cNvGraphicFramePr>
+              <a:graphicFrameLocks xmlns:a="http://schemas.openxmlformats.org/drawingml/2006/main" noChangeAspect="1"/>
+            </wp:cNvGraphicFramePr>
+            <a:graphic xmlns:a="http://schemas.openxmlformats.org/drawingml/2006/main">
+              <a:graphicData uri="http://schemas.openxmlformats.org/drawingml/2006/picture">
+                <pic:pic xmlns:pic="http://schemas.openxmlformats.org/drawingml/2006/picture">
+                  <pic:nvPicPr>
+                    <pic:cNvPr id="31" name="Picture 31" descr="Text&#10;&#10;Description automatically generated"/>
+                    <pic:cNvPicPr/>
+                  </pic:nvPicPr>
+                  <pic:blipFill>
+                    <a:blip r:embed="rId37"/>
+                    <a:stretch>
+                      <a:fillRect/>
+                    </a:stretch>
+                  </pic:blipFill>
+                  <pic:spPr>
+                    <a:xfrm>
+                      <a:off x="0" y="0"/>
+                      <a:ext cx="2200582" cy="828791"/>
+                    </a:xfrm>
+                    <a:prstGeom prst="rect">
+                      <a:avLst/>
+                    </a:prstGeom>
+                  </pic:spPr>
+                </pic:pic>
+              </a:graphicData>
+            </a:graphic>
+          </wp:inline>
+        </w:drawing>
+      </w:r>
+      <w:r>
+        <w:rPr>
+          <w:rFonts w:cstheme="minorHAnsi"/>
+          <w:lang w:val="en-US"/>
+        </w:rPr>
+        <w:t>(Should be the same</w:t>
+      </w:r>
+      <w:r>
+        <w:rPr>
+          <w:rFonts w:cstheme="minorHAnsi"/>
+          <w:lang w:val="en-US"/>
+        </w:rPr>
+        <w:t xml:space="preserve"> as slides say</w:t>
+      </w:r>
+      <w:r>
+        <w:rPr>
+          <w:rFonts w:cstheme="minorHAnsi"/>
+          <w:lang w:val="en-US"/>
+        </w:rPr>
+        <w:t>)</w:t>
+      </w:r>
+    </w:p>
+    <w:p>
+      <w:pPr>
+        <w:rPr>
+          <w:rFonts w:cstheme="minorHAnsi"/>
+          <w:lang w:val="en-US"/>
+        </w:rPr>
+      </w:pPr>
+      <w:r>
+        <w:rPr>
+          <w:rFonts w:cstheme="minorHAnsi"/>
+          <w:lang w:val="en-US"/>
+        </w:rPr>
+        <w:t xml:space="preserve"> </w:t>
+      </w:r>
+      <w:r>
+        <w:rPr>
+          <w:rFonts w:cstheme="minorHAnsi"/>
+          <w:lang w:val="en-US"/>
+        </w:rPr>
+        <w:t>Cc = 6*triangles/paths_of_len_2</w:t>
+      </w:r>
+      <w:r>
+        <w:rPr>
+          <w:rFonts w:cstheme="minorHAnsi"/>
+          <w:lang w:val="en-US"/>
+        </w:rPr>
+        <w:t xml:space="preserve">      </w:t>
+      </w:r>
+      <w:r>
+        <w:rPr>
+          <w:rFonts w:cstheme="minorHAnsi"/>
+          <w:lang w:val="en-US"/>
+        </w:rPr>
+        <w:tab/>
+      </w:r>
+      <w:r>
+        <w:rPr>
+          <w:rFonts w:cstheme="minorHAnsi"/>
+          <w:lang w:val="en-US"/>
+        </w:rPr>
+        <w:tab/>
+      </w:r>
+    </w:p>
+    <w:p>
+      <w:pPr>
+        <w:rPr>
+          <w:rFonts w:cstheme="minorHAnsi"/>
+          <w:lang w:val="en-US"/>
+        </w:rPr>
+      </w:pPr>
+      <w:r>
+        <w:rPr>
+          <w:rFonts w:cstheme="minorHAnsi"/>
+          <w:lang w:val="en-US"/>
+        </w:rPr>
+        <w:t>average_clustering = sum of all node cluster</w:t>
+      </w:r>
+      <w:r>
+        <w:rPr>
+          <w:rFonts w:cstheme="minorHAnsi"/>
+          <w:lang w:val="en-US"/>
+        </w:rPr>
+        <w:t>ing</w:t>
+      </w:r>
+      <w:r>
+        <w:rPr>
+          <w:rFonts w:cstheme="minorHAnsi"/>
+          <w:lang w:val="en-US"/>
+        </w:rPr>
+        <w:t>/nodes</w:t>
+      </w:r>
+    </w:p>
+    <w:p>
+      <w:pPr>
+        <w:rPr>
+          <w:rFonts w:cstheme="minorHAnsi"/>
+          <w:lang w:val="en-US"/>
+        </w:rPr>
+      </w:pPr>
+    </w:p>
+    <w:p>
+      <w:pPr>
+        <w:rPr>
+          <w:rFonts w:cstheme="minorHAnsi"/>
+          <w:lang w:val="en-US"/>
+        </w:rPr>
+      </w:pPr>
+      <w:r>
+        <w:rPr>
+          <w:rFonts w:cstheme="minorHAnsi"/>
+          <w:lang w:val="en-US"/>
+        </w:rPr>
+        <w:t>For average_clustering, each node</w:t>
+      </w:r>
+      <w:r>
+        <w:rPr>
+          <w:rFonts w:cstheme="minorHAnsi"/>
+          <w:lang w:val="en-US"/>
+        </w:rPr>
+        <w:t xml:space="preserve"> u</w:t>
+      </w:r>
+      <w:r>
+        <w:rPr>
+          <w:rFonts w:cstheme="minorHAnsi"/>
+          <w:lang w:val="en-US"/>
+        </w:rPr>
+        <w:t xml:space="preserve"> cluster</w:t>
+      </w:r>
+      <w:r>
+        <w:rPr>
+          <w:rFonts w:cstheme="minorHAnsi"/>
+          <w:lang w:val="en-US"/>
+        </w:rPr>
+        <w:t>ing</w:t>
+      </w:r>
+      <w:r>
+        <w:rPr>
+          <w:rFonts w:cstheme="minorHAnsi"/>
+          <w:lang w:val="en-US"/>
+        </w:rPr>
+        <w:t xml:space="preserve"> is calculated with:</w:t>
+      </w:r>
+    </w:p>
+    <w:p>
+      <w:pPr>
+        <w:rPr>
+          <w:rFonts w:cstheme="minorHAnsi"/>
+          <w:lang w:val="en-US"/>
+        </w:rPr>
+      </w:pPr>
+      <w:r>
+        <w:rPr>
+          <w:rFonts w:cstheme="minorHAnsi"/>
+          <w:lang w:val="en-US"/>
+        </w:rPr>
+        <w:drawing>
+          <wp:inline distT="0" distB="0" distL="0" distR="0" wp14:anchorId="0D792553" wp14:editId="296E7133">
+            <wp:extent cx="5731510" cy="986790"/>
+            <wp:effectExtent l="0" t="0" r="2540" b="3810"/>
+            <wp:docPr id="32" name="Picture 32" descr="Graphical user interface, text, application&#10;&#10;Description automatically generated"/>
+            <wp:cNvGraphicFramePr>
+              <a:graphicFrameLocks xmlns:a="http://schemas.openxmlformats.org/drawingml/2006/main" noChangeAspect="1"/>
+            </wp:cNvGraphicFramePr>
+            <a:graphic xmlns:a="http://schemas.openxmlformats.org/drawingml/2006/main">
+              <a:graphicData uri="http://schemas.openxmlformats.org/drawingml/2006/picture">
+                <pic:pic xmlns:pic="http://schemas.openxmlformats.org/drawingml/2006/picture">
+                  <pic:nvPicPr>
+                    <pic:cNvPr id="32" name="Picture 32" descr="Graphical user interface, text, application&#10;&#10;Description automatically generated"/>
+                    <pic:cNvPicPr/>
+                  </pic:nvPicPr>
+                  <pic:blipFill>
+                    <a:blip r:embed="rId38"/>
+                    <a:stretch>
+                      <a:fillRect/>
+                    </a:stretch>
+                  </pic:blipFill>
+                  <pic:spPr>
+                    <a:xfrm>
+                      <a:off x="0" y="0"/>
+                      <a:ext cx="5731510" cy="986790"/>
+                    </a:xfrm>
+                    <a:prstGeom prst="rect">
+                      <a:avLst/>
+                    </a:prstGeom>
+                  </pic:spPr>
+                </pic:pic>
+              </a:graphicData>
+            </a:graphic>
+          </wp:inline>
+        </w:drawing>
+      </w:r>
+    </w:p>
+    <w:p>
+      <w:pPr>
+        <w:rPr>
+          <w:rFonts w:cstheme="minorHAnsi"/>
+          <w:lang w:val="en-US"/>
+        </w:rPr>
+      </w:pPr>
     </w:p>
     <w:sectPr>
       <w:pgSz w:w="11906" w:h="16838"/>
@@ -3574,6 +4779,11 @@
       <w:shd w:val="clear" w:color="auto" w:fill="E1DFDD"/>
     </w:rPr>
   </w:style>
+  <w:style w:type="character" w:customStyle="1" w:styleId="markedcontent">
+    <w:name w:val="markedcontent"/>
+    <w:basedOn w:val="DefaultParagraphFont"/>
+    <w:rsid w:val="00F36963"/>
+  </w:style>
 </w:styles>
 </file>
 

</xml_diff>

<commit_message>
fix curve at comments per day log scale
</commit_message>
<xml_diff>
--- a/data info.docx
+++ b/data info.docx
@@ -31,21 +31,7 @@
         <w:rPr>
           <w:lang w:val="en-US"/>
         </w:rPr>
-        <w:t xml:space="preserve">Subreddit: </w:t>
-      </w:r>
-      <w:proofErr w:type="spellStart"/>
-      <w:r>
-        <w:rPr>
-          <w:lang w:val="en-US"/>
-        </w:rPr>
-        <w:t>wallstreetbets</w:t>
-      </w:r>
-      <w:proofErr w:type="spellEnd"/>
-      <w:r>
-        <w:rPr>
-          <w:lang w:val="en-US"/>
-        </w:rPr>
-        <w:t>, it was the top 1 at 24/4/2022</w:t>
+        <w:t>Subreddit: wallstreetbets, it was the top 1 at 24/4/2022</w:t>
       </w:r>
     </w:p>
     <w:p>
@@ -90,21 +76,7 @@
         <w:rPr>
           <w:lang w:val="en-US"/>
         </w:rPr>
-        <w:t xml:space="preserve">For each post, we collected all the </w:t>
-      </w:r>
-      <w:proofErr w:type="spellStart"/>
-      <w:r>
-        <w:rPr>
-          <w:lang w:val="en-US"/>
-        </w:rPr>
-        <w:t>subcomments</w:t>
-      </w:r>
-      <w:proofErr w:type="spellEnd"/>
-      <w:r>
-        <w:rPr>
-          <w:lang w:val="en-US"/>
-        </w:rPr>
-        <w:t xml:space="preserve"> of the first </w:t>
+        <w:t xml:space="preserve">For each post, we collected all the subcomments of the first </w:t>
       </w:r>
       <w:r>
         <w:rPr>
@@ -3424,48 +3396,21 @@
         <w:rPr>
           <w:lang w:val="en-US"/>
         </w:rPr>
-        <w:t xml:space="preserve">Note that we used a different version of the </w:t>
-      </w:r>
-      <w:proofErr w:type="gramStart"/>
-      <w:r>
-        <w:rPr>
-          <w:lang w:val="en-US"/>
-        </w:rPr>
-        <w:t>graph(</w:t>
-      </w:r>
-      <w:proofErr w:type="gramEnd"/>
-      <w:r>
-        <w:rPr>
-          <w:lang w:val="en-US"/>
-        </w:rPr>
-        <w:t xml:space="preserve">the one that occurs if we remove nodes without neighbors and nodes with only </w:t>
-      </w:r>
-      <w:proofErr w:type="spellStart"/>
-      <w:r>
-        <w:rPr>
-          <w:lang w:val="en-US"/>
-        </w:rPr>
-        <w:t>selfloops</w:t>
-      </w:r>
-      <w:proofErr w:type="spellEnd"/>
-      <w:r>
-        <w:rPr>
-          <w:lang w:val="en-US"/>
-        </w:rPr>
-        <w:t>) in order to get more specific results about the part of the graph we are interested on.</w:t>
-      </w:r>
-    </w:p>
-    <w:p>
-      <w:pPr>
-        <w:jc w:val="center"/>
-        <w:rPr>
-          <w:rStyle w:val="markedcontent"/>
-          <w:lang w:val="en-US"/>
-        </w:rPr>
-      </w:pPr>
-      <w:r>
-        <w:rPr>
-          <w:rStyle w:val="markedcontent"/>
+        <w:t>Note that we used a different version of the graph(the one that occurs if we remove nodes without neighbors and nodes with only selfloops) in order to get more specific results about the part of the graph we are interested on.</w:t>
+      </w:r>
+    </w:p>
+    <w:p>
+      <w:pPr>
+        <w:jc w:val="center"/>
+        <w:rPr>
+          <w:rStyle w:val="markedcontent"/>
+          <w:lang w:val="en-US"/>
+        </w:rPr>
+      </w:pPr>
+      <w:r>
+        <w:rPr>
+          <w:rStyle w:val="markedcontent"/>
+          <w:noProof/>
           <w:lang w:val="en-US"/>
         </w:rPr>
         <w:drawing>
@@ -3536,25 +3481,7 @@
           <w:rFonts w:cstheme="minorHAnsi"/>
           <w:lang w:val="en-US"/>
         </w:rPr>
-        <w:t xml:space="preserve">is 23(by </w:t>
-      </w:r>
-      <w:proofErr w:type="spellStart"/>
-      <w:r>
-        <w:rPr>
-          <w:rStyle w:val="markedcontent"/>
-          <w:rFonts w:cstheme="minorHAnsi"/>
-          <w:lang w:val="en-US"/>
-        </w:rPr>
-        <w:t>GePhi</w:t>
-      </w:r>
-      <w:proofErr w:type="spellEnd"/>
-      <w:r>
-        <w:rPr>
-          <w:rStyle w:val="markedcontent"/>
-          <w:rFonts w:cstheme="minorHAnsi"/>
-          <w:lang w:val="en-US"/>
-        </w:rPr>
-        <w:t>). That means that the maximum depth of continuously replies</w:t>
+        <w:t>is 23(by GePhi). That means that the maximum depth of continuously replies</w:t>
       </w:r>
       <w:r>
         <w:rPr>
@@ -3578,25 +3505,7 @@
           <w:rFonts w:cstheme="minorHAnsi"/>
           <w:lang w:val="en-US"/>
         </w:rPr>
-        <w:t xml:space="preserve"> </w:t>
-      </w:r>
-      <w:proofErr w:type="gramStart"/>
-      <w:r>
-        <w:rPr>
-          <w:rStyle w:val="markedcontent"/>
-          <w:rFonts w:cstheme="minorHAnsi"/>
-          <w:lang w:val="en-US"/>
-        </w:rPr>
-        <w:t>However</w:t>
-      </w:r>
-      <w:proofErr w:type="gramEnd"/>
-      <w:r>
-        <w:rPr>
-          <w:rStyle w:val="markedcontent"/>
-          <w:rFonts w:cstheme="minorHAnsi"/>
-          <w:lang w:val="en-US"/>
-        </w:rPr>
-        <w:t xml:space="preserve"> we don’t exactly know what is the maximum depth</w:t>
+        <w:t xml:space="preserve"> However we don’t exactly know what is the maximum depth</w:t>
       </w:r>
       <w:r>
         <w:rPr>
@@ -3637,51 +3546,15 @@
           <w:rFonts w:cstheme="minorHAnsi"/>
           <w:lang w:val="en-US"/>
         </w:rPr>
-        <w:t xml:space="preserve"> </w:t>
-      </w:r>
-      <w:proofErr w:type="spellStart"/>
-      <w:r>
-        <w:rPr>
-          <w:rStyle w:val="markedcontent"/>
-          <w:rFonts w:cstheme="minorHAnsi"/>
-          <w:lang w:val="en-US"/>
-        </w:rPr>
-        <w:t>lvl</w:t>
-      </w:r>
-      <w:proofErr w:type="spellEnd"/>
-      <w:r>
-        <w:rPr>
-          <w:rStyle w:val="markedcontent"/>
-          <w:rFonts w:cstheme="minorHAnsi"/>
-          <w:lang w:val="en-US"/>
-        </w:rPr>
-        <w:t xml:space="preserve"> 0</w:t>
-      </w:r>
-      <w:r>
-        <w:rPr>
-          <w:rStyle w:val="markedcontent"/>
-          <w:rFonts w:cstheme="minorHAnsi"/>
-          <w:lang w:val="en-US"/>
-        </w:rPr>
-        <w:t xml:space="preserve"> comment of a user x with a reply by a user y, with user x replying in a different </w:t>
-      </w:r>
-      <w:proofErr w:type="spellStart"/>
-      <w:r>
-        <w:rPr>
-          <w:rStyle w:val="markedcontent"/>
-          <w:rFonts w:cstheme="minorHAnsi"/>
-          <w:lang w:val="en-US"/>
-        </w:rPr>
-        <w:t>lvl</w:t>
-      </w:r>
-      <w:proofErr w:type="spellEnd"/>
-      <w:r>
-        <w:rPr>
-          <w:rStyle w:val="markedcontent"/>
-          <w:rFonts w:cstheme="minorHAnsi"/>
-          <w:lang w:val="en-US"/>
-        </w:rPr>
-        <w:t xml:space="preserve"> 0 comment z</w:t>
+        <w:t xml:space="preserve"> lvl 0</w:t>
+      </w:r>
+      <w:r>
+        <w:rPr>
+          <w:rStyle w:val="markedcontent"/>
+          <w:rFonts w:cstheme="minorHAnsi"/>
+          <w:lang w:val="en-US"/>
+        </w:rPr>
+        <w:t xml:space="preserve"> comment of a user x with a reply by a user y, with user x replying in a different lvl 0 comment z</w:t>
       </w:r>
       <w:r>
         <w:rPr>
@@ -4091,25 +3964,7 @@
           <w:rFonts w:cstheme="minorHAnsi"/>
           <w:lang w:val="en-US"/>
         </w:rPr>
-        <w:t xml:space="preserve">If we </w:t>
-      </w:r>
-      <w:proofErr w:type="gramStart"/>
-      <w:r>
-        <w:rPr>
-          <w:rStyle w:val="markedcontent"/>
-          <w:rFonts w:cstheme="minorHAnsi"/>
-          <w:lang w:val="en-US"/>
-        </w:rPr>
-        <w:t>don’t</w:t>
-      </w:r>
-      <w:proofErr w:type="gramEnd"/>
-      <w:r>
-        <w:rPr>
-          <w:rStyle w:val="markedcontent"/>
-          <w:rFonts w:cstheme="minorHAnsi"/>
-          <w:lang w:val="en-US"/>
-        </w:rPr>
-        <w:t xml:space="preserve"> consider directions, diameter Is 2</w:t>
+        <w:t>If we don’t consider directions, diameter Is 2</w:t>
       </w:r>
       <w:r>
         <w:rPr>
@@ -4243,23 +4098,13 @@
         </w:rPr>
         <w:t xml:space="preserve">, Which means that </w:t>
       </w:r>
-      <w:proofErr w:type="gramStart"/>
-      <w:r>
-        <w:rPr>
-          <w:rStyle w:val="markedcontent"/>
-          <w:rFonts w:cstheme="minorHAnsi"/>
-          <w:lang w:val="en-US"/>
-        </w:rPr>
-        <w:t>the most</w:t>
-      </w:r>
-      <w:proofErr w:type="gramEnd"/>
-      <w:r>
-        <w:rPr>
-          <w:rStyle w:val="markedcontent"/>
-          <w:rFonts w:cstheme="minorHAnsi"/>
-          <w:lang w:val="en-US"/>
-        </w:rPr>
-        <w:t xml:space="preserve"> of the </w:t>
+      <w:r>
+        <w:rPr>
+          <w:rStyle w:val="markedcontent"/>
+          <w:rFonts w:cstheme="minorHAnsi"/>
+          <w:lang w:val="en-US"/>
+        </w:rPr>
+        <w:t xml:space="preserve">the most of the </w:t>
       </w:r>
       <w:r>
         <w:rPr>
@@ -4338,21 +4183,7 @@
           <w:lang w:val="en-US"/>
         </w:rPr>
         <w:lastRenderedPageBreak/>
-        <w:t>(</w:t>
-      </w:r>
-      <w:proofErr w:type="gramStart"/>
-      <w:r>
-        <w:rPr>
-          <w:lang w:val="en-US"/>
-        </w:rPr>
-        <w:t>slides</w:t>
-      </w:r>
-      <w:proofErr w:type="gramEnd"/>
-      <w:r>
-        <w:rPr>
-          <w:lang w:val="en-US"/>
-        </w:rPr>
-        <w:t xml:space="preserve"> 19-21 Lecture 3)</w:t>
+        <w:t>(slides 19-21 Lecture 3)</w:t>
       </w:r>
     </w:p>
     <w:p>
@@ -4490,33 +4321,15 @@
           <w:rFonts w:cstheme="minorHAnsi"/>
           <w:lang w:val="en-US"/>
         </w:rPr>
-        <w:t xml:space="preserve">Without considering </w:t>
-      </w:r>
-      <w:proofErr w:type="gramStart"/>
-      <w:r>
-        <w:rPr>
-          <w:rStyle w:val="markedcontent"/>
-          <w:rFonts w:cstheme="minorHAnsi"/>
-          <w:lang w:val="en-US"/>
-        </w:rPr>
-        <w:t>directions</w:t>
-      </w:r>
-      <w:r>
-        <w:rPr>
-          <w:rStyle w:val="markedcontent"/>
-          <w:rFonts w:cstheme="minorHAnsi"/>
-          <w:lang w:val="en-US"/>
-        </w:rPr>
-        <w:t>(</w:t>
-      </w:r>
-      <w:proofErr w:type="gramEnd"/>
-      <w:r>
-        <w:rPr>
-          <w:rStyle w:val="markedcontent"/>
-          <w:rFonts w:cstheme="minorHAnsi"/>
-          <w:lang w:val="en-US"/>
-        </w:rPr>
-        <w:t>people are connected if the first</w:t>
+        <w:t>Without considering directions</w:t>
+      </w:r>
+      <w:r>
+        <w:rPr>
+          <w:rStyle w:val="markedcontent"/>
+          <w:rFonts w:cstheme="minorHAnsi"/>
+          <w:lang w:val="en-US"/>
+        </w:rPr>
+        <w:t>(people are connected if the first</w:t>
       </w:r>
       <w:r>
         <w:rPr>
@@ -4550,69 +4363,58 @@
           <w:lang w:val="en-US"/>
         </w:rPr>
       </w:pPr>
-      <w:proofErr w:type="spellStart"/>
-      <w:r>
-        <w:rPr>
-          <w:rFonts w:cstheme="minorHAnsi"/>
+      <w:r>
+        <w:rPr>
+          <w:rFonts w:cstheme="minorHAnsi"/>
+          <w:lang w:val="en-US"/>
+        </w:rPr>
+        <w:t>average_clustering = sum of all node cluster</w:t>
+      </w:r>
+      <w:r>
+        <w:rPr>
+          <w:rFonts w:cstheme="minorHAnsi"/>
+          <w:lang w:val="en-US"/>
+        </w:rPr>
+        <w:t>ing</w:t>
+      </w:r>
+      <w:r>
+        <w:rPr>
+          <w:rFonts w:cstheme="minorHAnsi"/>
+          <w:lang w:val="en-US"/>
+        </w:rPr>
+        <w:t>/nodes</w:t>
+      </w:r>
+    </w:p>
+    <w:p>
+      <w:pPr>
+        <w:rPr>
+          <w:rFonts w:cstheme="minorHAnsi"/>
+          <w:lang w:val="en-US"/>
+        </w:rPr>
+      </w:pPr>
+    </w:p>
+    <w:p>
+      <w:pPr>
+        <w:rPr>
+          <w:rFonts w:cstheme="minorHAnsi"/>
+          <w:lang w:val="en-US"/>
+        </w:rPr>
+      </w:pPr>
+      <w:r>
+        <w:rPr>
+          <w:rFonts w:cstheme="minorHAnsi"/>
+          <w:lang w:val="en-US"/>
+        </w:rPr>
+        <w:t xml:space="preserve">For </w:t>
+      </w:r>
+      <w:r>
+        <w:rPr>
+          <w:rFonts w:cstheme="minorHAnsi"/>
+          <w:color w:val="FF0000"/>
           <w:lang w:val="en-US"/>
         </w:rPr>
         <w:t>average_clustering</w:t>
       </w:r>
-      <w:proofErr w:type="spellEnd"/>
-      <w:r>
-        <w:rPr>
-          <w:rFonts w:cstheme="minorHAnsi"/>
-          <w:lang w:val="en-US"/>
-        </w:rPr>
-        <w:t xml:space="preserve"> = sum of all node cluster</w:t>
-      </w:r>
-      <w:r>
-        <w:rPr>
-          <w:rFonts w:cstheme="minorHAnsi"/>
-          <w:lang w:val="en-US"/>
-        </w:rPr>
-        <w:t>ing</w:t>
-      </w:r>
-      <w:r>
-        <w:rPr>
-          <w:rFonts w:cstheme="minorHAnsi"/>
-          <w:lang w:val="en-US"/>
-        </w:rPr>
-        <w:t>/nodes</w:t>
-      </w:r>
-    </w:p>
-    <w:p>
-      <w:pPr>
-        <w:rPr>
-          <w:rFonts w:cstheme="minorHAnsi"/>
-          <w:lang w:val="en-US"/>
-        </w:rPr>
-      </w:pPr>
-    </w:p>
-    <w:p>
-      <w:pPr>
-        <w:rPr>
-          <w:rFonts w:cstheme="minorHAnsi"/>
-          <w:lang w:val="en-US"/>
-        </w:rPr>
-      </w:pPr>
-      <w:r>
-        <w:rPr>
-          <w:rFonts w:cstheme="minorHAnsi"/>
-          <w:lang w:val="en-US"/>
-        </w:rPr>
-        <w:t xml:space="preserve">For </w:t>
-      </w:r>
-      <w:proofErr w:type="spellStart"/>
-      <w:r>
-        <w:rPr>
-          <w:rFonts w:cstheme="minorHAnsi"/>
-          <w:color w:val="FF0000"/>
-          <w:lang w:val="en-US"/>
-        </w:rPr>
-        <w:t>average_clustering</w:t>
-      </w:r>
-      <w:proofErr w:type="spellEnd"/>
       <w:r>
         <w:rPr>
           <w:rFonts w:cstheme="minorHAnsi"/>
@@ -4749,31 +4551,14 @@
           <w:color w:val="FF0000"/>
           <w:lang w:val="en-US"/>
         </w:rPr>
-        <w:t xml:space="preserve">betweenness </w:t>
-      </w:r>
-      <w:proofErr w:type="gramStart"/>
-      <w:r>
-        <w:rPr>
-          <w:rFonts w:cstheme="minorHAnsi"/>
-          <w:color w:val="FF0000"/>
-          <w:lang w:val="en-US"/>
-        </w:rPr>
-        <w:t>centrality</w:t>
-      </w:r>
-      <w:r>
-        <w:rPr>
-          <w:rFonts w:cstheme="minorHAnsi"/>
-          <w:lang w:val="en-US"/>
-        </w:rPr>
-        <w:t>(</w:t>
-      </w:r>
-      <w:proofErr w:type="gramEnd"/>
-      <w:r>
-        <w:rPr>
-          <w:rFonts w:cstheme="minorHAnsi"/>
-          <w:lang w:val="en-US"/>
-        </w:rPr>
-        <w:t>not normalized)</w:t>
+        <w:t>betweenness centrality</w:t>
+      </w:r>
+      <w:r>
+        <w:rPr>
+          <w:rFonts w:cstheme="minorHAnsi"/>
+          <w:lang w:val="en-US"/>
+        </w:rPr>
+        <w:t>(not normalized)</w:t>
       </w:r>
       <w:r>
         <w:rPr>
@@ -4793,6 +4578,7 @@
       <w:r>
         <w:rPr>
           <w:rFonts w:cstheme="minorHAnsi"/>
+          <w:noProof/>
           <w:lang w:val="en-US"/>
         </w:rPr>
         <w:drawing>
@@ -4839,7 +4625,7 @@
           <w:lang w:val="en-US"/>
         </w:rPr>
       </w:pPr>
-      <w:hyperlink r:id="rId39" w:history="1">
+      <w:hyperlink r:id="rId39" w:anchor="networkx.algorithms.centrality.betweenness_centralit" w:history="1">
         <w:r>
           <w:rPr>
             <w:rStyle w:val="Hyperlink"/>
@@ -4872,21 +4658,12 @@
           <w:lang w:val="en-US"/>
         </w:rPr>
       </w:pPr>
-      <w:proofErr w:type="spellStart"/>
-      <w:r>
-        <w:rPr>
-          <w:rFonts w:cstheme="minorHAnsi"/>
-          <w:lang w:val="en-US"/>
-        </w:rPr>
-        <w:t>Betweeness</w:t>
-      </w:r>
-      <w:proofErr w:type="spellEnd"/>
-      <w:r>
-        <w:rPr>
-          <w:rFonts w:cstheme="minorHAnsi"/>
-          <w:lang w:val="en-US"/>
-        </w:rPr>
-        <w:t xml:space="preserve"> centrality captures how much a vertex falls between others.</w:t>
+      <w:r>
+        <w:rPr>
+          <w:rFonts w:cstheme="minorHAnsi"/>
+          <w:lang w:val="en-US"/>
+        </w:rPr>
+        <w:t>Betweeness centrality captures how much a vertex falls between others.</w:t>
       </w:r>
     </w:p>
     <w:p>
@@ -4968,6 +4745,7 @@
       <w:r>
         <w:rPr>
           <w:rFonts w:cstheme="minorHAnsi"/>
+          <w:noProof/>
           <w:lang w:val="en-US"/>
         </w:rPr>
         <w:drawing>
@@ -5014,7 +4792,7 @@
           <w:lang w:val="en-US"/>
         </w:rPr>
       </w:pPr>
-      <w:hyperlink r:id="rId41" w:history="1">
+      <w:hyperlink r:id="rId41" w:anchor="networkx.algorithms.centrality.closeness_centrality" w:history="1">
         <w:r>
           <w:rPr>
             <w:rStyle w:val="Hyperlink"/>
@@ -5045,23 +4823,7 @@
           <w:rFonts w:cstheme="minorHAnsi"/>
           <w:lang w:val="en-US"/>
         </w:rPr>
-        <w:t>(</w:t>
-      </w:r>
-      <w:proofErr w:type="gramStart"/>
-      <w:r>
-        <w:rPr>
-          <w:rFonts w:cstheme="minorHAnsi"/>
-          <w:lang w:val="en-US"/>
-        </w:rPr>
-        <w:t>slide</w:t>
-      </w:r>
-      <w:proofErr w:type="gramEnd"/>
-      <w:r>
-        <w:rPr>
-          <w:rFonts w:cstheme="minorHAnsi"/>
-          <w:lang w:val="en-US"/>
-        </w:rPr>
-        <w:t xml:space="preserve"> 12)</w:t>
+        <w:t>(slide 12)</w:t>
       </w:r>
       <w:r>
         <w:rPr>
@@ -5280,19 +5042,7 @@
           <w:szCs w:val="26"/>
           <w:lang w:val="en-US"/>
         </w:rPr>
-        <w:t xml:space="preserve">degree </w:t>
-      </w:r>
-      <w:proofErr w:type="gramStart"/>
-      <w:r>
-        <w:rPr>
-          <w:rStyle w:val="markedcontent"/>
-          <w:rFonts w:ascii="Arial" w:hAnsi="Arial" w:cs="Arial"/>
-          <w:color w:val="FF0000"/>
-          <w:sz w:val="26"/>
-          <w:szCs w:val="26"/>
-          <w:lang w:val="en-US"/>
-        </w:rPr>
-        <w:t>centrality</w:t>
+        <w:t>degree centrality</w:t>
       </w:r>
       <w:r>
         <w:rPr>
@@ -5302,9 +5052,8 @@
           <w:szCs w:val="26"/>
           <w:lang w:val="en-US"/>
         </w:rPr>
-        <w:t>(</w:t>
-      </w:r>
-      <w:proofErr w:type="gramEnd"/>
+        <w:t>(not normalized) for each node</w:t>
+      </w:r>
       <w:r>
         <w:rPr>
           <w:rStyle w:val="markedcontent"/>
@@ -5313,7 +5062,7 @@
           <w:szCs w:val="26"/>
           <w:lang w:val="en-US"/>
         </w:rPr>
-        <w:t>not normalized) for each node</w:t>
+        <w:t>:</w:t>
       </w:r>
       <w:r>
         <w:rPr>
@@ -5323,7 +5072,7 @@
           <w:szCs w:val="26"/>
           <w:lang w:val="en-US"/>
         </w:rPr>
-        <w:t>:</w:t>
+        <w:t xml:space="preserve"> </w:t>
       </w:r>
       <w:r>
         <w:rPr>
@@ -5333,7 +5082,7 @@
           <w:szCs w:val="26"/>
           <w:lang w:val="en-US"/>
         </w:rPr>
-        <w:t xml:space="preserve"> </w:t>
+        <w:t>C</w:t>
       </w:r>
       <w:r>
         <w:rPr>
@@ -5343,37 +5092,7 @@
           <w:szCs w:val="26"/>
           <w:lang w:val="en-US"/>
         </w:rPr>
-        <w:t>C</w:t>
-      </w:r>
-      <w:r>
-        <w:rPr>
-          <w:rStyle w:val="markedcontent"/>
-          <w:rFonts w:ascii="Arial" w:hAnsi="Arial" w:cs="Arial"/>
-          <w:sz w:val="26"/>
-          <w:szCs w:val="26"/>
-          <w:lang w:val="en-US"/>
-        </w:rPr>
-        <w:t>alculated as the sum of in/out degrees d</w:t>
-      </w:r>
-      <w:r>
-        <w:rPr>
-          <w:rStyle w:val="markedcontent"/>
-          <w:rFonts w:ascii="Arial" w:hAnsi="Arial" w:cs="Arial"/>
-          <w:sz w:val="26"/>
-          <w:szCs w:val="26"/>
-          <w:lang w:val="en-US"/>
-        </w:rPr>
-        <w:t>i</w:t>
-      </w:r>
-      <w:r>
-        <w:rPr>
-          <w:rStyle w:val="markedcontent"/>
-          <w:rFonts w:ascii="Arial" w:hAnsi="Arial" w:cs="Arial"/>
-          <w:sz w:val="26"/>
-          <w:szCs w:val="26"/>
-          <w:lang w:val="en-US"/>
-        </w:rPr>
-        <w:t>vided by the number of nodes in graph</w:t>
+        <w:t>alculated as the sum of in/out degrees</w:t>
       </w:r>
       <w:r>
         <w:rPr>

</xml_diff>